<commit_message>
Fixed some errors and updated documentation
</commit_message>
<xml_diff>
--- a/Documentation.docx
+++ b/Documentation.docx
@@ -4,111 +4,74 @@
   <w:body>
     <w:p>
       <w:pPr>
-        <w:spacing w:before="100" w:beforeAutospacing="1" w:after="120" w:line="240" w:lineRule="auto"/>
-        <w:outlineLvl w:val="1"/>
-        <w:rPr>
-          <w:rFonts w:ascii="Times New Roman" w:eastAsia="Times New Roman" w:hAnsi="Times New Roman" w:cs="Times New Roman"/>
+        <w:pStyle w:val="Heading3"/>
+        <w:spacing w:after="120" w:afterAutospacing="0"/>
+        <w:rPr>
+          <w:color w:val="1B1C1D"/>
+        </w:rPr>
+      </w:pPr>
+      <w:r>
+        <w:rPr>
+          <w:color w:val="1B1C1D"/>
+        </w:rPr>
+        <w:t>Project Documentation: E-Commerce Data Analysis</w:t>
+      </w:r>
+    </w:p>
+    <w:p>
+      <w:pPr>
+        <w:pStyle w:val="Heading4"/>
+        <w:spacing w:after="120"/>
+        <w:rPr>
+          <w:color w:val="1B1C1D"/>
+        </w:rPr>
+      </w:pPr>
+      <w:r>
+        <w:rPr>
+          <w:color w:val="1B1C1D"/>
+        </w:rPr>
+        <w:t>Overview</w:t>
+      </w:r>
+    </w:p>
+    <w:p>
+      <w:pPr>
+        <w:pStyle w:val="NormalWeb"/>
+        <w:spacing w:after="0" w:afterAutospacing="0"/>
+        <w:rPr>
+          <w:color w:val="1B1C1D"/>
+        </w:rPr>
+      </w:pPr>
+      <w:r>
+        <w:rPr>
+          <w:color w:val="1B1C1D"/>
+        </w:rPr>
+        <w:t xml:space="preserve">This project, the </w:t>
+      </w:r>
+      <w:r>
+        <w:rPr>
           <w:b/>
           <w:bCs/>
           <w:color w:val="1B1C1D"/>
-          <w:sz w:val="36"/>
-          <w:szCs w:val="36"/>
-        </w:rPr>
-      </w:pPr>
-      <w:r>
-        <w:rPr>
-          <w:rFonts w:ascii="Times New Roman" w:eastAsia="Times New Roman" w:hAnsi="Times New Roman" w:cs="Times New Roman"/>
-          <w:b/>
-          <w:bCs/>
-          <w:color w:val="1B1C1D"/>
-          <w:sz w:val="36"/>
-          <w:szCs w:val="36"/>
-        </w:rPr>
-        <w:t>Project Documentation: E-Commerce Data Analysis</w:t>
+          <w:bdr w:val="none" w:sz="0" w:space="0" w:color="auto" w:frame="1"/>
+        </w:rPr>
+        <w:t>E-Commerce Data Analysis Script</w:t>
+      </w:r>
+      <w:r>
+        <w:rPr>
+          <w:color w:val="1B1C1D"/>
+        </w:rPr>
+        <w:t>, is designed to collect and analyze product information from a single online marketplace. The script performs a one-time data scrape to capture a snapshot of current product prices, brands, discounts, and ratings. The primary goal is to use this data to perform a competitive analysis focused on brand pricing, discount patterns, and reliability, rather than tracking historical price changes.</w:t>
       </w:r>
     </w:p>
     <w:p>
       <w:pPr>
-        <w:spacing w:before="100" w:beforeAutospacing="1" w:after="120" w:line="240" w:lineRule="auto"/>
-        <w:outlineLvl w:val="2"/>
-        <w:rPr>
-          <w:rFonts w:ascii="Times New Roman" w:eastAsia="Times New Roman" w:hAnsi="Times New Roman" w:cs="Times New Roman"/>
-          <w:b/>
-          <w:bCs/>
-          <w:color w:val="1B1C1D"/>
-          <w:sz w:val="27"/>
-          <w:szCs w:val="27"/>
-        </w:rPr>
-      </w:pPr>
-      <w:r>
-        <w:rPr>
-          <w:rFonts w:ascii="Times New Roman" w:eastAsia="Times New Roman" w:hAnsi="Times New Roman" w:cs="Times New Roman"/>
-          <w:b/>
-          <w:bCs/>
-          <w:color w:val="1B1C1D"/>
-          <w:sz w:val="27"/>
-          <w:szCs w:val="27"/>
-        </w:rPr>
-        <w:t>Overview</w:t>
-      </w:r>
-    </w:p>
-    <w:p>
-      <w:pPr>
-        <w:spacing w:before="100" w:beforeAutospacing="1" w:after="0" w:line="240" w:lineRule="auto"/>
-        <w:rPr>
-          <w:rFonts w:ascii="Times New Roman" w:eastAsia="Times New Roman" w:hAnsi="Times New Roman" w:cs="Times New Roman"/>
-          <w:color w:val="1B1C1D"/>
-          <w:sz w:val="24"/>
-          <w:szCs w:val="24"/>
-        </w:rPr>
-      </w:pPr>
-      <w:r>
-        <w:rPr>
-          <w:rFonts w:ascii="Times New Roman" w:eastAsia="Times New Roman" w:hAnsi="Times New Roman" w:cs="Times New Roman"/>
-          <w:color w:val="1B1C1D"/>
-          <w:sz w:val="24"/>
-          <w:szCs w:val="24"/>
-        </w:rPr>
-        <w:t xml:space="preserve">This project, the </w:t>
-      </w:r>
-      <w:r>
-        <w:rPr>
-          <w:rFonts w:ascii="Times New Roman" w:eastAsia="Times New Roman" w:hAnsi="Times New Roman" w:cs="Times New Roman"/>
-          <w:b/>
-          <w:bCs/>
-          <w:color w:val="1B1C1D"/>
-          <w:sz w:val="24"/>
-          <w:szCs w:val="24"/>
-          <w:bdr w:val="none" w:sz="0" w:space="0" w:color="auto" w:frame="1"/>
-        </w:rPr>
-        <w:t>E-Commerce Data Analysis Script</w:t>
-      </w:r>
-      <w:r>
-        <w:rPr>
-          <w:rFonts w:ascii="Times New Roman" w:eastAsia="Times New Roman" w:hAnsi="Times New Roman" w:cs="Times New Roman"/>
-          <w:color w:val="1B1C1D"/>
-          <w:sz w:val="24"/>
-          <w:szCs w:val="24"/>
-        </w:rPr>
-        <w:t>, is designed to collect and analyze product information from a single online marketplace. The script performs a one-time data scrape to capture a snapshot of current product prices, brands, and discounts. The primary goal is to use this data to perform a competitive analysis focused on brands and discount patterns, rather than tracking historical price changes.</w:t>
-      </w:r>
-    </w:p>
-    <w:p>
-      <w:pPr>
-        <w:spacing w:after="120" w:line="240" w:lineRule="auto"/>
-        <w:rPr>
-          <w:rFonts w:ascii="Times New Roman" w:eastAsia="Times New Roman" w:hAnsi="Times New Roman" w:cs="Times New Roman"/>
-          <w:color w:val="1B1C1D"/>
-          <w:sz w:val="24"/>
-          <w:szCs w:val="24"/>
-        </w:rPr>
-      </w:pPr>
-      <w:r>
-        <w:rPr>
-          <w:rFonts w:ascii="Times New Roman" w:eastAsia="Times New Roman" w:hAnsi="Times New Roman" w:cs="Times New Roman"/>
-          <w:color w:val="1B1C1D"/>
-          <w:sz w:val="24"/>
-          <w:szCs w:val="24"/>
+        <w:spacing w:after="120"/>
+        <w:rPr>
+          <w:color w:val="1B1C1D"/>
+        </w:rPr>
+      </w:pPr>
+      <w:r>
+        <w:rPr>
+          <w:color w:val="1B1C1D"/>
         </w:rPr>
         <w:pict>
           <v:rect id="_x0000_i1031" style="width:0;height:1.5pt" o:hralign="center" o:hrstd="t" o:hrnoshade="t" o:hr="t" fillcolor="#1b1c1d" stroked="f"/>
@@ -117,122 +80,146 @@
     </w:p>
     <w:p>
       <w:pPr>
-        <w:spacing w:before="100" w:beforeAutospacing="1" w:after="120" w:line="240" w:lineRule="auto"/>
-        <w:outlineLvl w:val="2"/>
-        <w:rPr>
-          <w:rFonts w:ascii="Times New Roman" w:eastAsia="Times New Roman" w:hAnsi="Times New Roman" w:cs="Times New Roman"/>
+        <w:pStyle w:val="Heading4"/>
+        <w:spacing w:after="120"/>
+        <w:rPr>
+          <w:color w:val="1B1C1D"/>
+        </w:rPr>
+      </w:pPr>
+      <w:r>
+        <w:rPr>
+          <w:color w:val="1B1C1D"/>
+        </w:rPr>
+        <w:t>Questions to Answer</w:t>
+      </w:r>
+    </w:p>
+    <w:p>
+      <w:pPr>
+        <w:pStyle w:val="NormalWeb"/>
+        <w:numPr>
+          <w:ilvl w:val="0"/>
+          <w:numId w:val="14"/>
+        </w:numPr>
+        <w:spacing w:after="0" w:afterAutospacing="0"/>
+        <w:ind w:left="0"/>
+        <w:rPr>
+          <w:color w:val="1B1C1D"/>
+        </w:rPr>
+      </w:pPr>
+      <w:r>
+        <w:rPr>
           <w:b/>
           <w:bCs/>
           <w:color w:val="1B1C1D"/>
-          <w:sz w:val="27"/>
-          <w:szCs w:val="27"/>
-        </w:rPr>
-      </w:pPr>
-      <w:r>
-        <w:rPr>
-          <w:rFonts w:ascii="Times New Roman" w:eastAsia="Times New Roman" w:hAnsi="Times New Roman" w:cs="Times New Roman"/>
+          <w:bdr w:val="none" w:sz="0" w:space="0" w:color="auto" w:frame="1"/>
+        </w:rPr>
+        <w:t>Which brand has the lowest average product price?</w:t>
+      </w:r>
+    </w:p>
+    <w:p>
+      <w:pPr>
+        <w:pStyle w:val="NormalWeb"/>
+        <w:numPr>
+          <w:ilvl w:val="0"/>
+          <w:numId w:val="14"/>
+        </w:numPr>
+        <w:spacing w:after="0" w:afterAutospacing="0"/>
+        <w:ind w:left="0"/>
+        <w:rPr>
+          <w:color w:val="1B1C1D"/>
+        </w:rPr>
+      </w:pPr>
+      <w:r>
+        <w:rPr>
           <w:b/>
           <w:bCs/>
           <w:color w:val="1B1C1D"/>
-          <w:sz w:val="27"/>
-          <w:szCs w:val="27"/>
-        </w:rPr>
-        <w:t>Questions to Answer</w:t>
+          <w:bdr w:val="none" w:sz="0" w:space="0" w:color="auto" w:frame="1"/>
+        </w:rPr>
+        <w:t>What is the average discount percentage across all products in the dataset?</w:t>
       </w:r>
     </w:p>
     <w:p>
       <w:pPr>
+        <w:pStyle w:val="NormalWeb"/>
         <w:numPr>
           <w:ilvl w:val="0"/>
-          <w:numId w:val="11"/>
+          <w:numId w:val="14"/>
         </w:numPr>
-        <w:spacing w:before="100" w:beforeAutospacing="1" w:after="120" w:line="240" w:lineRule="auto"/>
+        <w:spacing w:after="0" w:afterAutospacing="0"/>
         <w:ind w:left="0"/>
         <w:rPr>
-          <w:rFonts w:ascii="Times New Roman" w:eastAsia="Times New Roman" w:hAnsi="Times New Roman" w:cs="Times New Roman"/>
-          <w:color w:val="1B1C1D"/>
-          <w:sz w:val="24"/>
-          <w:szCs w:val="24"/>
-        </w:rPr>
-      </w:pPr>
-      <w:r>
-        <w:rPr>
-          <w:rFonts w:ascii="Times New Roman" w:eastAsia="Times New Roman" w:hAnsi="Times New Roman" w:cs="Times New Roman"/>
-          <w:color w:val="1B1C1D"/>
-          <w:sz w:val="24"/>
-          <w:szCs w:val="24"/>
-        </w:rPr>
-        <w:t>Which brand has the lowest average product price?</w:t>
+          <w:color w:val="1B1C1D"/>
+        </w:rPr>
+      </w:pPr>
+      <w:r>
+        <w:rPr>
+          <w:b/>
+          <w:bCs/>
+          <w:color w:val="1B1C1D"/>
+          <w:bdr w:val="none" w:sz="0" w:space="0" w:color="auto" w:frame="1"/>
+        </w:rPr>
+        <w:t>Which brands have the highest average discount percentage?</w:t>
       </w:r>
     </w:p>
     <w:p>
       <w:pPr>
+        <w:pStyle w:val="NormalWeb"/>
         <w:numPr>
           <w:ilvl w:val="0"/>
-          <w:numId w:val="11"/>
+          <w:numId w:val="14"/>
         </w:numPr>
-        <w:spacing w:before="100" w:beforeAutospacing="1" w:after="120" w:line="240" w:lineRule="auto"/>
+        <w:spacing w:after="0" w:afterAutospacing="0"/>
         <w:ind w:left="0"/>
         <w:rPr>
-          <w:rFonts w:ascii="Times New Roman" w:eastAsia="Times New Roman" w:hAnsi="Times New Roman" w:cs="Times New Roman"/>
-          <w:color w:val="1B1C1D"/>
-          <w:sz w:val="24"/>
-          <w:szCs w:val="24"/>
-        </w:rPr>
-      </w:pPr>
-      <w:r>
-        <w:rPr>
-          <w:rFonts w:ascii="Times New Roman" w:eastAsia="Times New Roman" w:hAnsi="Times New Roman" w:cs="Times New Roman"/>
-          <w:color w:val="1B1C1D"/>
-          <w:sz w:val="24"/>
-          <w:szCs w:val="24"/>
-        </w:rPr>
-        <w:t>What is the average discount percentage across all products in the dataset?</w:t>
+          <w:color w:val="1B1C1D"/>
+        </w:rPr>
+      </w:pPr>
+      <w:r>
+        <w:rPr>
+          <w:b/>
+          <w:bCs/>
+          <w:color w:val="1B1C1D"/>
+          <w:bdr w:val="none" w:sz="0" w:space="0" w:color="auto" w:frame="1"/>
+        </w:rPr>
+        <w:t>Is a product's rating a good indicator of its price?</w:t>
       </w:r>
     </w:p>
     <w:p>
       <w:pPr>
+        <w:pStyle w:val="NormalWeb"/>
         <w:numPr>
           <w:ilvl w:val="0"/>
-          <w:numId w:val="11"/>
+          <w:numId w:val="14"/>
         </w:numPr>
-        <w:spacing w:before="100" w:beforeAutospacing="1" w:after="120" w:line="240" w:lineRule="auto"/>
+        <w:spacing w:after="0" w:afterAutospacing="0"/>
         <w:ind w:left="0"/>
         <w:rPr>
-          <w:rFonts w:ascii="Times New Roman" w:eastAsia="Times New Roman" w:hAnsi="Times New Roman" w:cs="Times New Roman"/>
-          <w:color w:val="1B1C1D"/>
-          <w:sz w:val="24"/>
-          <w:szCs w:val="24"/>
-        </w:rPr>
-      </w:pPr>
-      <w:r>
-        <w:rPr>
-          <w:rFonts w:ascii="Times New Roman" w:eastAsia="Times New Roman" w:hAnsi="Times New Roman" w:cs="Times New Roman"/>
-          <w:color w:val="1B1C1D"/>
-          <w:sz w:val="24"/>
-          <w:szCs w:val="24"/>
-        </w:rPr>
-        <w:t>Which brands have the highest average discount percentage?</w:t>
+          <w:color w:val="1B1C1D"/>
+        </w:rPr>
+      </w:pPr>
+      <w:r>
+        <w:rPr>
+          <w:b/>
+          <w:bCs/>
+          <w:color w:val="1B1C1D"/>
+          <w:bdr w:val="none" w:sz="0" w:space="0" w:color="auto" w:frame="1"/>
+        </w:rPr>
+        <w:t>What is the reliability of each brand based on its average rating?</w:t>
       </w:r>
       <w:bookmarkStart w:id="0" w:name="_GoBack"/>
       <w:bookmarkEnd w:id="0"/>
     </w:p>
     <w:p>
       <w:pPr>
-        <w:spacing w:after="120" w:line="240" w:lineRule="auto"/>
-        <w:rPr>
-          <w:rFonts w:ascii="Times New Roman" w:eastAsia="Times New Roman" w:hAnsi="Times New Roman" w:cs="Times New Roman"/>
-          <w:color w:val="1B1C1D"/>
-          <w:sz w:val="24"/>
-          <w:szCs w:val="24"/>
-        </w:rPr>
-      </w:pPr>
-      <w:r>
-        <w:rPr>
-          <w:rFonts w:ascii="Times New Roman" w:eastAsia="Times New Roman" w:hAnsi="Times New Roman" w:cs="Times New Roman"/>
-          <w:color w:val="1B1C1D"/>
-          <w:sz w:val="24"/>
-          <w:szCs w:val="24"/>
+        <w:spacing w:after="120"/>
+        <w:rPr>
+          <w:color w:val="1B1C1D"/>
+        </w:rPr>
+      </w:pPr>
+      <w:r>
+        <w:rPr>
+          <w:color w:val="1B1C1D"/>
         </w:rPr>
         <w:pict>
           <v:rect id="_x0000_i1032" style="width:0;height:1.5pt" o:hralign="center" o:hrstd="t" o:hrnoshade="t" o:hr="t" fillcolor="#1b1c1d" stroked="f"/>
@@ -241,96 +228,71 @@
     </w:p>
     <w:p>
       <w:pPr>
-        <w:spacing w:before="100" w:beforeAutospacing="1" w:after="120" w:line="240" w:lineRule="auto"/>
-        <w:outlineLvl w:val="2"/>
-        <w:rPr>
-          <w:rFonts w:ascii="Times New Roman" w:eastAsia="Times New Roman" w:hAnsi="Times New Roman" w:cs="Times New Roman"/>
+        <w:pStyle w:val="Heading4"/>
+        <w:spacing w:after="120"/>
+        <w:rPr>
+          <w:color w:val="1B1C1D"/>
+        </w:rPr>
+      </w:pPr>
+      <w:r>
+        <w:rPr>
+          <w:color w:val="1B1C1D"/>
+        </w:rPr>
+        <w:t>Methodology</w:t>
+      </w:r>
+    </w:p>
+    <w:p>
+      <w:pPr>
+        <w:pStyle w:val="NormalWeb"/>
+        <w:spacing w:after="120" w:afterAutospacing="0"/>
+        <w:rPr>
+          <w:color w:val="1B1C1D"/>
+        </w:rPr>
+      </w:pPr>
+      <w:r>
+        <w:rPr>
+          <w:color w:val="1B1C1D"/>
+        </w:rPr>
+        <w:t>The analysis is performed using a Python script that leverages several popular libraries. The process can be broken down into the following steps:</w:t>
+      </w:r>
+    </w:p>
+    <w:p>
+      <w:pPr>
+        <w:pStyle w:val="NormalWeb"/>
+        <w:numPr>
+          <w:ilvl w:val="0"/>
+          <w:numId w:val="15"/>
+        </w:numPr>
+        <w:spacing w:after="0" w:afterAutospacing="0"/>
+        <w:ind w:left="0"/>
+        <w:rPr>
+          <w:color w:val="1B1C1D"/>
+        </w:rPr>
+      </w:pPr>
+      <w:r>
+        <w:rPr>
           <w:b/>
           <w:bCs/>
           <w:color w:val="1B1C1D"/>
-          <w:sz w:val="27"/>
-          <w:szCs w:val="27"/>
-        </w:rPr>
-      </w:pPr>
-      <w:r>
-        <w:rPr>
-          <w:rFonts w:ascii="Times New Roman" w:eastAsia="Times New Roman" w:hAnsi="Times New Roman" w:cs="Times New Roman"/>
-          <w:b/>
-          <w:bCs/>
-          <w:color w:val="1B1C1D"/>
-          <w:sz w:val="27"/>
-          <w:szCs w:val="27"/>
-        </w:rPr>
-        <w:t>Methodology</w:t>
-      </w:r>
-    </w:p>
-    <w:p>
-      <w:pPr>
-        <w:spacing w:before="100" w:beforeAutospacing="1" w:after="120" w:line="240" w:lineRule="auto"/>
-        <w:rPr>
-          <w:rFonts w:ascii="Times New Roman" w:eastAsia="Times New Roman" w:hAnsi="Times New Roman" w:cs="Times New Roman"/>
-          <w:color w:val="1B1C1D"/>
-          <w:sz w:val="24"/>
-          <w:szCs w:val="24"/>
-        </w:rPr>
-      </w:pPr>
-      <w:r>
-        <w:rPr>
-          <w:rFonts w:ascii="Times New Roman" w:eastAsia="Times New Roman" w:hAnsi="Times New Roman" w:cs="Times New Roman"/>
-          <w:color w:val="1B1C1D"/>
-          <w:sz w:val="24"/>
-          <w:szCs w:val="24"/>
-        </w:rPr>
-        <w:t>The analysis is performed using a Python script that leverages several popular libraries. The process can be broken down into the following steps:</w:t>
-      </w:r>
-    </w:p>
-    <w:p>
-      <w:pPr>
-        <w:numPr>
-          <w:ilvl w:val="0"/>
-          <w:numId w:val="12"/>
-        </w:numPr>
-        <w:spacing w:before="100" w:beforeAutospacing="1" w:after="0" w:line="240" w:lineRule="auto"/>
-        <w:ind w:left="0"/>
-        <w:rPr>
-          <w:rFonts w:ascii="Times New Roman" w:eastAsia="Times New Roman" w:hAnsi="Times New Roman" w:cs="Times New Roman"/>
-          <w:color w:val="1B1C1D"/>
-          <w:sz w:val="24"/>
-          <w:szCs w:val="24"/>
-        </w:rPr>
-      </w:pPr>
-      <w:r>
-        <w:rPr>
-          <w:rFonts w:ascii="Times New Roman" w:eastAsia="Times New Roman" w:hAnsi="Times New Roman" w:cs="Times New Roman"/>
-          <w:b/>
-          <w:bCs/>
-          <w:color w:val="1B1C1D"/>
-          <w:sz w:val="24"/>
-          <w:szCs w:val="24"/>
           <w:bdr w:val="none" w:sz="0" w:space="0" w:color="auto" w:frame="1"/>
         </w:rPr>
         <w:t xml:space="preserve">Web Scraping with </w:t>
       </w:r>
       <w:r>
         <w:rPr>
-          <w:rFonts w:ascii="Courier New" w:eastAsia="Times New Roman" w:hAnsi="Courier New" w:cs="Courier New"/>
+          <w:rStyle w:val="HTMLCode"/>
           <w:b/>
           <w:bCs/>
           <w:color w:val="575B5F"/>
-          <w:sz w:val="20"/>
-          <w:szCs w:val="20"/>
           <w:bdr w:val="none" w:sz="0" w:space="0" w:color="auto" w:frame="1"/>
         </w:rPr>
         <w:t>requests</w:t>
       </w:r>
       <w:r>
         <w:rPr>
-          <w:rFonts w:ascii="Times New Roman" w:eastAsia="Times New Roman" w:hAnsi="Times New Roman" w:cs="Times New Roman"/>
           <w:b/>
           <w:bCs/>
           <w:color w:val="1B1C1D"/>
-          <w:sz w:val="24"/>
-          <w:szCs w:val="24"/>
           <w:bdr w:val="none" w:sz="0" w:space="0" w:color="auto" w:frame="1"/>
         </w:rPr>
         <w:t xml:space="preserve"> and </w:t>
@@ -338,12 +300,10 @@
       <w:proofErr w:type="spellStart"/>
       <w:r>
         <w:rPr>
-          <w:rFonts w:ascii="Courier New" w:eastAsia="Times New Roman" w:hAnsi="Courier New" w:cs="Courier New"/>
+          <w:rStyle w:val="HTMLCode"/>
           <w:b/>
           <w:bCs/>
           <w:color w:val="575B5F"/>
-          <w:sz w:val="20"/>
-          <w:szCs w:val="20"/>
           <w:bdr w:val="none" w:sz="0" w:space="0" w:color="auto" w:frame="1"/>
         </w:rPr>
         <w:t>BeautifulSoup</w:t>
@@ -351,51 +311,38 @@
       <w:proofErr w:type="spellEnd"/>
       <w:r>
         <w:rPr>
-          <w:rFonts w:ascii="Times New Roman" w:eastAsia="Times New Roman" w:hAnsi="Times New Roman" w:cs="Times New Roman"/>
           <w:b/>
           <w:bCs/>
           <w:color w:val="1B1C1D"/>
-          <w:sz w:val="24"/>
-          <w:szCs w:val="24"/>
           <w:bdr w:val="none" w:sz="0" w:space="0" w:color="auto" w:frame="1"/>
         </w:rPr>
         <w:t>:</w:t>
       </w:r>
       <w:r>
         <w:rPr>
-          <w:rFonts w:ascii="Times New Roman" w:eastAsia="Times New Roman" w:hAnsi="Times New Roman" w:cs="Times New Roman"/>
-          <w:color w:val="1B1C1D"/>
-          <w:sz w:val="24"/>
-          <w:szCs w:val="24"/>
+          <w:color w:val="1B1C1D"/>
         </w:rPr>
         <w:t xml:space="preserve"> The script uses the </w:t>
       </w:r>
       <w:r>
         <w:rPr>
-          <w:rFonts w:ascii="Courier New" w:eastAsia="Times New Roman" w:hAnsi="Courier New" w:cs="Courier New"/>
+          <w:rStyle w:val="HTMLCode"/>
           <w:color w:val="575B5F"/>
-          <w:sz w:val="20"/>
-          <w:szCs w:val="20"/>
           <w:bdr w:val="none" w:sz="0" w:space="0" w:color="auto" w:frame="1"/>
         </w:rPr>
         <w:t>requests</w:t>
       </w:r>
       <w:r>
         <w:rPr>
-          <w:rFonts w:ascii="Times New Roman" w:eastAsia="Times New Roman" w:hAnsi="Times New Roman" w:cs="Times New Roman"/>
-          <w:color w:val="1B1C1D"/>
-          <w:sz w:val="24"/>
-          <w:szCs w:val="24"/>
+          <w:color w:val="1B1C1D"/>
         </w:rPr>
         <w:t xml:space="preserve"> library to send an HTTP GET request to a specified Jumia URL, retrieving the HTML content of the main product listing page. This HTML is then parsed using </w:t>
       </w:r>
       <w:proofErr w:type="spellStart"/>
       <w:r>
         <w:rPr>
-          <w:rFonts w:ascii="Courier New" w:eastAsia="Times New Roman" w:hAnsi="Courier New" w:cs="Courier New"/>
+          <w:rStyle w:val="HTMLCode"/>
           <w:color w:val="575B5F"/>
-          <w:sz w:val="20"/>
-          <w:szCs w:val="20"/>
           <w:bdr w:val="none" w:sz="0" w:space="0" w:color="auto" w:frame="1"/>
         </w:rPr>
         <w:t>BeautifulSoup</w:t>
@@ -403,483 +350,392 @@
       <w:proofErr w:type="spellEnd"/>
       <w:r>
         <w:rPr>
-          <w:rFonts w:ascii="Times New Roman" w:eastAsia="Times New Roman" w:hAnsi="Times New Roman" w:cs="Times New Roman"/>
-          <w:color w:val="1B1C1D"/>
-          <w:sz w:val="24"/>
-          <w:szCs w:val="24"/>
+          <w:color w:val="1B1C1D"/>
         </w:rPr>
         <w:t xml:space="preserve"> to identify and isolate individual product items.</w:t>
       </w:r>
     </w:p>
     <w:p>
       <w:pPr>
+        <w:pStyle w:val="NormalWeb"/>
         <w:numPr>
           <w:ilvl w:val="0"/>
-          <w:numId w:val="12"/>
+          <w:numId w:val="15"/>
         </w:numPr>
-        <w:spacing w:before="100" w:beforeAutospacing="1" w:after="0" w:line="240" w:lineRule="auto"/>
+        <w:spacing w:after="0" w:afterAutospacing="0"/>
         <w:ind w:left="0"/>
         <w:rPr>
-          <w:rFonts w:ascii="Times New Roman" w:eastAsia="Times New Roman" w:hAnsi="Times New Roman" w:cs="Times New Roman"/>
-          <w:color w:val="1B1C1D"/>
-          <w:sz w:val="24"/>
-          <w:szCs w:val="24"/>
-        </w:rPr>
-      </w:pPr>
-      <w:r>
-        <w:rPr>
-          <w:rFonts w:ascii="Times New Roman" w:eastAsia="Times New Roman" w:hAnsi="Times New Roman" w:cs="Times New Roman"/>
+          <w:color w:val="1B1C1D"/>
+        </w:rPr>
+      </w:pPr>
+      <w:r>
+        <w:rPr>
           <w:b/>
           <w:bCs/>
           <w:color w:val="1B1C1D"/>
-          <w:sz w:val="24"/>
-          <w:szCs w:val="24"/>
           <w:bdr w:val="none" w:sz="0" w:space="0" w:color="auto" w:frame="1"/>
         </w:rPr>
         <w:t>Nested Data Extraction:</w:t>
       </w:r>
       <w:r>
         <w:rPr>
-          <w:rFonts w:ascii="Times New Roman" w:eastAsia="Times New Roman" w:hAnsi="Times New Roman" w:cs="Times New Roman"/>
-          <w:color w:val="1B1C1D"/>
-          <w:sz w:val="24"/>
-          <w:szCs w:val="24"/>
+          <w:color w:val="1B1C1D"/>
         </w:rPr>
         <w:t xml:space="preserve"> For each product item found, the script extracts key details directly from the main listing page, such as the product name and current price. To get more granular information like the product rating, the script performs a nested scrape by following the product's unique link to its dedicated detail page. This approach ensures a comprehensive set of data points for each item.</w:t>
       </w:r>
     </w:p>
     <w:p>
       <w:pPr>
+        <w:pStyle w:val="NormalWeb"/>
         <w:numPr>
           <w:ilvl w:val="0"/>
-          <w:numId w:val="12"/>
+          <w:numId w:val="15"/>
         </w:numPr>
-        <w:spacing w:before="100" w:beforeAutospacing="1" w:after="0" w:line="240" w:lineRule="auto"/>
+        <w:spacing w:after="0" w:afterAutospacing="0"/>
         <w:ind w:left="0"/>
         <w:rPr>
-          <w:rFonts w:ascii="Times New Roman" w:eastAsia="Times New Roman" w:hAnsi="Times New Roman" w:cs="Times New Roman"/>
-          <w:color w:val="1B1C1D"/>
-          <w:sz w:val="24"/>
-          <w:szCs w:val="24"/>
-        </w:rPr>
-      </w:pPr>
-      <w:r>
-        <w:rPr>
-          <w:rFonts w:ascii="Times New Roman" w:eastAsia="Times New Roman" w:hAnsi="Times New Roman" w:cs="Times New Roman"/>
+          <w:color w:val="1B1C1D"/>
+        </w:rPr>
+      </w:pPr>
+      <w:r>
+        <w:rPr>
           <w:b/>
           <w:bCs/>
           <w:color w:val="1B1C1D"/>
-          <w:sz w:val="24"/>
-          <w:szCs w:val="24"/>
           <w:bdr w:val="none" w:sz="0" w:space="0" w:color="auto" w:frame="1"/>
         </w:rPr>
         <w:t>Data Cleaning and Structuring:</w:t>
       </w:r>
       <w:r>
         <w:rPr>
-          <w:rFonts w:ascii="Times New Roman" w:eastAsia="Times New Roman" w:hAnsi="Times New Roman" w:cs="Times New Roman"/>
-          <w:color w:val="1B1C1D"/>
-          <w:sz w:val="24"/>
-          <w:szCs w:val="24"/>
+          <w:color w:val="1B1C1D"/>
         </w:rPr>
         <w:t xml:space="preserve"> As data is extracted, it undergoes a cleaning process. For example, numerical values like prices and ratings are converted from text strings into appropriate data types (</w:t>
       </w:r>
       <w:r>
         <w:rPr>
-          <w:rFonts w:ascii="Courier New" w:eastAsia="Times New Roman" w:hAnsi="Courier New" w:cs="Courier New"/>
+          <w:rStyle w:val="HTMLCode"/>
           <w:color w:val="575B5F"/>
-          <w:sz w:val="20"/>
-          <w:szCs w:val="20"/>
           <w:bdr w:val="none" w:sz="0" w:space="0" w:color="auto" w:frame="1"/>
         </w:rPr>
         <w:t>int</w:t>
       </w:r>
       <w:r>
         <w:rPr>
-          <w:rFonts w:ascii="Times New Roman" w:eastAsia="Times New Roman" w:hAnsi="Times New Roman" w:cs="Times New Roman"/>
-          <w:color w:val="1B1C1D"/>
-          <w:sz w:val="24"/>
-          <w:szCs w:val="24"/>
+          <w:color w:val="1B1C1D"/>
         </w:rPr>
         <w:t xml:space="preserve"> and </w:t>
       </w:r>
       <w:r>
         <w:rPr>
-          <w:rFonts w:ascii="Courier New" w:eastAsia="Times New Roman" w:hAnsi="Courier New" w:cs="Courier New"/>
+          <w:rStyle w:val="HTMLCode"/>
           <w:color w:val="575B5F"/>
-          <w:sz w:val="20"/>
-          <w:szCs w:val="20"/>
           <w:bdr w:val="none" w:sz="0" w:space="0" w:color="auto" w:frame="1"/>
         </w:rPr>
         <w:t>float</w:t>
       </w:r>
       <w:r>
         <w:rPr>
-          <w:rFonts w:ascii="Times New Roman" w:eastAsia="Times New Roman" w:hAnsi="Times New Roman" w:cs="Times New Roman"/>
-          <w:color w:val="1B1C1D"/>
-          <w:sz w:val="24"/>
-          <w:szCs w:val="24"/>
+          <w:color w:val="1B1C1D"/>
         </w:rPr>
         <w:t>, respectively). The brand name is also extracted from the product title. All this information is then organized into a structured list of dictionaries.</w:t>
       </w:r>
     </w:p>
     <w:p>
       <w:pPr>
+        <w:pStyle w:val="NormalWeb"/>
         <w:numPr>
           <w:ilvl w:val="0"/>
-          <w:numId w:val="12"/>
+          <w:numId w:val="15"/>
         </w:numPr>
-        <w:spacing w:before="100" w:beforeAutospacing="1" w:after="0" w:line="240" w:lineRule="auto"/>
+        <w:spacing w:after="0" w:afterAutospacing="0"/>
         <w:ind w:left="0"/>
         <w:rPr>
-          <w:rFonts w:ascii="Times New Roman" w:eastAsia="Times New Roman" w:hAnsi="Times New Roman" w:cs="Times New Roman"/>
-          <w:color w:val="1B1C1D"/>
-          <w:sz w:val="24"/>
-          <w:szCs w:val="24"/>
-        </w:rPr>
-      </w:pPr>
-      <w:r>
-        <w:rPr>
-          <w:rFonts w:ascii="Times New Roman" w:eastAsia="Times New Roman" w:hAnsi="Times New Roman" w:cs="Times New Roman"/>
+          <w:color w:val="1B1C1D"/>
+        </w:rPr>
+      </w:pPr>
+      <w:r>
+        <w:rPr>
           <w:b/>
           <w:bCs/>
           <w:color w:val="1B1C1D"/>
-          <w:sz w:val="24"/>
-          <w:szCs w:val="24"/>
           <w:bdr w:val="none" w:sz="0" w:space="0" w:color="auto" w:frame="1"/>
         </w:rPr>
-        <w:t xml:space="preserve">Data Analysis with </w:t>
-      </w:r>
-      <w:r>
-        <w:rPr>
-          <w:rFonts w:ascii="Courier New" w:eastAsia="Times New Roman" w:hAnsi="Courier New" w:cs="Courier New"/>
+        <w:t>Data Analysis and Visualization:</w:t>
+      </w:r>
+      <w:r>
+        <w:rPr>
+          <w:color w:val="1B1C1D"/>
+        </w:rPr>
+        <w:t xml:space="preserve"> The final list of product dictionaries is converted into a </w:t>
+      </w:r>
+      <w:r>
+        <w:rPr>
+          <w:rStyle w:val="HTMLCode"/>
+          <w:color w:val="575B5F"/>
+          <w:bdr w:val="none" w:sz="0" w:space="0" w:color="auto" w:frame="1"/>
+        </w:rPr>
+        <w:t>pandas</w:t>
+      </w:r>
+      <w:r>
+        <w:rPr>
+          <w:color w:val="1B1C1D"/>
+        </w:rPr>
+        <w:t xml:space="preserve"> </w:t>
+      </w:r>
+      <w:proofErr w:type="spellStart"/>
+      <w:r>
+        <w:rPr>
+          <w:color w:val="1B1C1D"/>
+        </w:rPr>
+        <w:t>DataFrame</w:t>
+      </w:r>
+      <w:proofErr w:type="spellEnd"/>
+      <w:r>
+        <w:rPr>
+          <w:color w:val="1B1C1D"/>
+        </w:rPr>
+        <w:t xml:space="preserve">. This </w:t>
+      </w:r>
+      <w:proofErr w:type="spellStart"/>
+      <w:r>
+        <w:rPr>
+          <w:color w:val="1B1C1D"/>
+        </w:rPr>
+        <w:t>DataFrame</w:t>
+      </w:r>
+      <w:proofErr w:type="spellEnd"/>
+      <w:r>
+        <w:rPr>
+          <w:color w:val="1B1C1D"/>
+        </w:rPr>
+        <w:t xml:space="preserve"> provides a robust structure for performing the required analyses. The </w:t>
+      </w:r>
+      <w:r>
+        <w:rPr>
+          <w:rStyle w:val="HTMLCode"/>
+          <w:color w:val="575B5F"/>
+          <w:bdr w:val="none" w:sz="0" w:space="0" w:color="auto" w:frame="1"/>
+        </w:rPr>
+        <w:t>matplotlib</w:t>
+      </w:r>
+      <w:r>
+        <w:rPr>
+          <w:color w:val="1B1C1D"/>
+        </w:rPr>
+        <w:t xml:space="preserve"> library is then used to generate a series of visualizations, including bar charts, a pie chart, and a scatter plot, to answer the project's core questions visually.</w:t>
+      </w:r>
+    </w:p>
+    <w:p>
+      <w:pPr>
+        <w:pStyle w:val="NormalWeb"/>
+        <w:numPr>
+          <w:ilvl w:val="0"/>
+          <w:numId w:val="15"/>
+        </w:numPr>
+        <w:spacing w:after="0" w:afterAutospacing="0"/>
+        <w:ind w:left="0"/>
+        <w:rPr>
+          <w:color w:val="1B1C1D"/>
+        </w:rPr>
+      </w:pPr>
+      <w:r>
+        <w:rPr>
+          <w:b/>
+          <w:bCs/>
+          <w:color w:val="1B1C1D"/>
+          <w:bdr w:val="none" w:sz="0" w:space="0" w:color="auto" w:frame="1"/>
+        </w:rPr>
+        <w:t>Output:</w:t>
+      </w:r>
+      <w:r>
+        <w:rPr>
+          <w:color w:val="1B1C1D"/>
+        </w:rPr>
+        <w:t xml:space="preserve"> The script prints the resulting </w:t>
+      </w:r>
+      <w:proofErr w:type="spellStart"/>
+      <w:r>
+        <w:rPr>
+          <w:color w:val="1B1C1D"/>
+        </w:rPr>
+        <w:t>DataFrame</w:t>
+      </w:r>
+      <w:proofErr w:type="spellEnd"/>
+      <w:r>
+        <w:rPr>
+          <w:color w:val="1B1C1D"/>
+        </w:rPr>
+        <w:t xml:space="preserve"> to the console and can optionally save the structured data to a CSV file for further analysis or record-keeping.</w:t>
+      </w:r>
+    </w:p>
+    <w:p>
+      <w:pPr>
+        <w:spacing w:after="120"/>
+        <w:rPr>
+          <w:color w:val="1B1C1D"/>
+        </w:rPr>
+      </w:pPr>
+      <w:r>
+        <w:rPr>
+          <w:color w:val="1B1C1D"/>
+        </w:rPr>
+        <w:pict>
+          <v:rect id="_x0000_i1033" style="width:0;height:1.5pt" o:hralign="center" o:hrstd="t" o:hrnoshade="t" o:hr="t" fillcolor="#1b1c1d" stroked="f"/>
+        </w:pict>
+      </w:r>
+    </w:p>
+    <w:p>
+      <w:pPr>
+        <w:pStyle w:val="Heading4"/>
+        <w:spacing w:after="120"/>
+        <w:rPr>
+          <w:color w:val="1B1C1D"/>
+        </w:rPr>
+      </w:pPr>
+      <w:r>
+        <w:rPr>
+          <w:color w:val="1B1C1D"/>
+        </w:rPr>
+        <w:lastRenderedPageBreak/>
+        <w:t>Source</w:t>
+      </w:r>
+    </w:p>
+    <w:p>
+      <w:pPr>
+        <w:pStyle w:val="NormalWeb"/>
+        <w:spacing w:after="120" w:afterAutospacing="0"/>
+        <w:rPr>
+          <w:color w:val="1B1C1D"/>
+        </w:rPr>
+      </w:pPr>
+      <w:r>
+        <w:rPr>
+          <w:color w:val="1B1C1D"/>
+        </w:rPr>
+        <w:t>This methodology is based on standard web scraping and data analysis techniques using the following open-source Python libraries:</w:t>
+      </w:r>
+    </w:p>
+    <w:p>
+      <w:pPr>
+        <w:pStyle w:val="NormalWeb"/>
+        <w:numPr>
+          <w:ilvl w:val="0"/>
+          <w:numId w:val="16"/>
+        </w:numPr>
+        <w:spacing w:after="0" w:afterAutospacing="0"/>
+        <w:ind w:left="0"/>
+        <w:rPr>
+          <w:color w:val="1B1C1D"/>
+        </w:rPr>
+      </w:pPr>
+      <w:r>
+        <w:rPr>
+          <w:rStyle w:val="HTMLCode"/>
           <w:b/>
           <w:bCs/>
           <w:color w:val="575B5F"/>
-          <w:sz w:val="20"/>
-          <w:szCs w:val="20"/>
           <w:bdr w:val="none" w:sz="0" w:space="0" w:color="auto" w:frame="1"/>
         </w:rPr>
-        <w:t>pandas</w:t>
-      </w:r>
-      <w:r>
-        <w:rPr>
-          <w:rFonts w:ascii="Times New Roman" w:eastAsia="Times New Roman" w:hAnsi="Times New Roman" w:cs="Times New Roman"/>
-          <w:b/>
-          <w:bCs/>
-          <w:color w:val="1B1C1D"/>
-          <w:sz w:val="24"/>
-          <w:szCs w:val="24"/>
-          <w:bdr w:val="none" w:sz="0" w:space="0" w:color="auto" w:frame="1"/>
-        </w:rPr>
-        <w:t>:</w:t>
-      </w:r>
-      <w:r>
-        <w:rPr>
-          <w:rFonts w:ascii="Times New Roman" w:eastAsia="Times New Roman" w:hAnsi="Times New Roman" w:cs="Times New Roman"/>
-          <w:color w:val="1B1C1D"/>
-          <w:sz w:val="24"/>
-          <w:szCs w:val="24"/>
-        </w:rPr>
-        <w:t xml:space="preserve"> The final list of product dictionaries is converted into a </w:t>
-      </w:r>
-      <w:r>
-        <w:rPr>
-          <w:rFonts w:ascii="Courier New" w:eastAsia="Times New Roman" w:hAnsi="Courier New" w:cs="Courier New"/>
-          <w:color w:val="575B5F"/>
-          <w:sz w:val="20"/>
-          <w:szCs w:val="20"/>
-          <w:bdr w:val="none" w:sz="0" w:space="0" w:color="auto" w:frame="1"/>
-        </w:rPr>
-        <w:t>pandas</w:t>
-      </w:r>
-      <w:r>
-        <w:rPr>
-          <w:rFonts w:ascii="Times New Roman" w:eastAsia="Times New Roman" w:hAnsi="Times New Roman" w:cs="Times New Roman"/>
-          <w:color w:val="1B1C1D"/>
-          <w:sz w:val="24"/>
-          <w:szCs w:val="24"/>
-        </w:rPr>
-        <w:t xml:space="preserve"> </w:t>
-      </w:r>
-      <w:proofErr w:type="spellStart"/>
-      <w:r>
-        <w:rPr>
-          <w:rFonts w:ascii="Times New Roman" w:eastAsia="Times New Roman" w:hAnsi="Times New Roman" w:cs="Times New Roman"/>
-          <w:color w:val="1B1C1D"/>
-          <w:sz w:val="24"/>
-          <w:szCs w:val="24"/>
-        </w:rPr>
-        <w:t>DataFrame</w:t>
-      </w:r>
-      <w:proofErr w:type="spellEnd"/>
-      <w:r>
-        <w:rPr>
-          <w:rFonts w:ascii="Times New Roman" w:eastAsia="Times New Roman" w:hAnsi="Times New Roman" w:cs="Times New Roman"/>
-          <w:color w:val="1B1C1D"/>
-          <w:sz w:val="24"/>
-          <w:szCs w:val="24"/>
-        </w:rPr>
-        <w:t xml:space="preserve">. This </w:t>
-      </w:r>
-      <w:proofErr w:type="spellStart"/>
-      <w:r>
-        <w:rPr>
-          <w:rFonts w:ascii="Times New Roman" w:eastAsia="Times New Roman" w:hAnsi="Times New Roman" w:cs="Times New Roman"/>
-          <w:color w:val="1B1C1D"/>
-          <w:sz w:val="24"/>
-          <w:szCs w:val="24"/>
-        </w:rPr>
-        <w:t>DataFrame</w:t>
-      </w:r>
-      <w:proofErr w:type="spellEnd"/>
-      <w:r>
-        <w:rPr>
-          <w:rFonts w:ascii="Times New Roman" w:eastAsia="Times New Roman" w:hAnsi="Times New Roman" w:cs="Times New Roman"/>
-          <w:color w:val="1B1C1D"/>
-          <w:sz w:val="24"/>
-          <w:szCs w:val="24"/>
-        </w:rPr>
-        <w:t xml:space="preserve"> provides a robust structure for performing the required analyses, such as calculating average prices and discounts, which can be used to answer the project's core questions.</w:t>
+        <w:t>requests</w:t>
+      </w:r>
+      <w:r>
+        <w:rPr>
+          <w:color w:val="1B1C1D"/>
+        </w:rPr>
+        <w:t>: A fundamental library for making HTTP requests.</w:t>
       </w:r>
     </w:p>
     <w:p>
       <w:pPr>
+        <w:pStyle w:val="NormalWeb"/>
         <w:numPr>
           <w:ilvl w:val="0"/>
-          <w:numId w:val="12"/>
+          <w:numId w:val="16"/>
         </w:numPr>
-        <w:spacing w:before="100" w:beforeAutospacing="1" w:after="0" w:line="240" w:lineRule="auto"/>
+        <w:spacing w:after="0" w:afterAutospacing="0"/>
         <w:ind w:left="0"/>
         <w:rPr>
-          <w:rFonts w:ascii="Times New Roman" w:eastAsia="Times New Roman" w:hAnsi="Times New Roman" w:cs="Times New Roman"/>
-          <w:color w:val="1B1C1D"/>
-          <w:sz w:val="24"/>
-          <w:szCs w:val="24"/>
-        </w:rPr>
-      </w:pPr>
-      <w:r>
-        <w:rPr>
-          <w:rFonts w:ascii="Times New Roman" w:eastAsia="Times New Roman" w:hAnsi="Times New Roman" w:cs="Times New Roman"/>
-          <w:b/>
-          <w:bCs/>
-          <w:color w:val="1B1C1D"/>
-          <w:sz w:val="24"/>
-          <w:szCs w:val="24"/>
-          <w:bdr w:val="none" w:sz="0" w:space="0" w:color="auto" w:frame="1"/>
-        </w:rPr>
-        <w:t>Output:</w:t>
-      </w:r>
-      <w:r>
-        <w:rPr>
-          <w:rFonts w:ascii="Times New Roman" w:eastAsia="Times New Roman" w:hAnsi="Times New Roman" w:cs="Times New Roman"/>
-          <w:color w:val="1B1C1D"/>
-          <w:sz w:val="24"/>
-          <w:szCs w:val="24"/>
-        </w:rPr>
-        <w:t xml:space="preserve"> The script prints the resulting </w:t>
-      </w:r>
-      <w:proofErr w:type="spellStart"/>
-      <w:r>
-        <w:rPr>
-          <w:rFonts w:ascii="Times New Roman" w:eastAsia="Times New Roman" w:hAnsi="Times New Roman" w:cs="Times New Roman"/>
-          <w:color w:val="1B1C1D"/>
-          <w:sz w:val="24"/>
-          <w:szCs w:val="24"/>
-        </w:rPr>
-        <w:t>DataFrame</w:t>
-      </w:r>
-      <w:proofErr w:type="spellEnd"/>
-      <w:r>
-        <w:rPr>
-          <w:rFonts w:ascii="Times New Roman" w:eastAsia="Times New Roman" w:hAnsi="Times New Roman" w:cs="Times New Roman"/>
-          <w:color w:val="1B1C1D"/>
-          <w:sz w:val="24"/>
-          <w:szCs w:val="24"/>
-        </w:rPr>
-        <w:t xml:space="preserve"> to the console and can optionally save the structured data to a CSV file for further analysis or record-keeping.</w:t>
-      </w:r>
-    </w:p>
-    <w:p>
-      <w:pPr>
-        <w:spacing w:after="120" w:line="240" w:lineRule="auto"/>
-        <w:rPr>
-          <w:rFonts w:ascii="Times New Roman" w:eastAsia="Times New Roman" w:hAnsi="Times New Roman" w:cs="Times New Roman"/>
-          <w:color w:val="1B1C1D"/>
-          <w:sz w:val="24"/>
-          <w:szCs w:val="24"/>
-        </w:rPr>
-      </w:pPr>
-      <w:r>
-        <w:rPr>
-          <w:rFonts w:ascii="Times New Roman" w:eastAsia="Times New Roman" w:hAnsi="Times New Roman" w:cs="Times New Roman"/>
-          <w:color w:val="1B1C1D"/>
-          <w:sz w:val="24"/>
-          <w:szCs w:val="24"/>
-        </w:rPr>
-        <w:pict>
-          <v:rect id="_x0000_i1033" style="width:0;height:1.5pt" o:hralign="center" o:hrstd="t" o:hrnoshade="t" o:hr="t" fillcolor="#1b1c1d" stroked="f"/>
-        </w:pict>
-      </w:r>
-    </w:p>
-    <w:p>
-      <w:pPr>
-        <w:spacing w:before="100" w:beforeAutospacing="1" w:after="120" w:line="240" w:lineRule="auto"/>
-        <w:outlineLvl w:val="2"/>
-        <w:rPr>
-          <w:rFonts w:ascii="Times New Roman" w:eastAsia="Times New Roman" w:hAnsi="Times New Roman" w:cs="Times New Roman"/>
-          <w:b/>
-          <w:bCs/>
-          <w:color w:val="1B1C1D"/>
-          <w:sz w:val="27"/>
-          <w:szCs w:val="27"/>
-        </w:rPr>
-      </w:pPr>
-      <w:r>
-        <w:rPr>
-          <w:rFonts w:ascii="Times New Roman" w:eastAsia="Times New Roman" w:hAnsi="Times New Roman" w:cs="Times New Roman"/>
-          <w:b/>
-          <w:bCs/>
-          <w:color w:val="1B1C1D"/>
-          <w:sz w:val="27"/>
-          <w:szCs w:val="27"/>
-        </w:rPr>
-        <w:lastRenderedPageBreak/>
-        <w:t>Source</w:t>
-      </w:r>
-    </w:p>
-    <w:p>
-      <w:pPr>
-        <w:spacing w:before="100" w:beforeAutospacing="1" w:after="120" w:line="240" w:lineRule="auto"/>
-        <w:rPr>
-          <w:rFonts w:ascii="Times New Roman" w:eastAsia="Times New Roman" w:hAnsi="Times New Roman" w:cs="Times New Roman"/>
-          <w:color w:val="1B1C1D"/>
-          <w:sz w:val="24"/>
-          <w:szCs w:val="24"/>
-        </w:rPr>
-      </w:pPr>
-      <w:r>
-        <w:rPr>
-          <w:rFonts w:ascii="Times New Roman" w:eastAsia="Times New Roman" w:hAnsi="Times New Roman" w:cs="Times New Roman"/>
-          <w:color w:val="1B1C1D"/>
-          <w:sz w:val="24"/>
-          <w:szCs w:val="24"/>
-        </w:rPr>
-        <w:t>This methodology is based on standard web scraping and data analysis techniques using the following open-source Python libraries:</w:t>
-      </w:r>
-    </w:p>
-    <w:p>
-      <w:pPr>
-        <w:numPr>
-          <w:ilvl w:val="0"/>
-          <w:numId w:val="13"/>
-        </w:numPr>
-        <w:spacing w:before="100" w:beforeAutospacing="1" w:after="0" w:line="240" w:lineRule="auto"/>
-        <w:ind w:left="0"/>
-        <w:rPr>
-          <w:rFonts w:ascii="Times New Roman" w:eastAsia="Times New Roman" w:hAnsi="Times New Roman" w:cs="Times New Roman"/>
-          <w:color w:val="1B1C1D"/>
-          <w:sz w:val="24"/>
-          <w:szCs w:val="24"/>
-        </w:rPr>
-      </w:pPr>
-      <w:r>
-        <w:rPr>
-          <w:rFonts w:ascii="Courier New" w:eastAsia="Times New Roman" w:hAnsi="Courier New" w:cs="Courier New"/>
+          <w:color w:val="1B1C1D"/>
+        </w:rPr>
+      </w:pPr>
+      <w:r>
+        <w:rPr>
+          <w:rStyle w:val="HTMLCode"/>
           <w:b/>
           <w:bCs/>
           <w:color w:val="575B5F"/>
-          <w:sz w:val="20"/>
-          <w:szCs w:val="20"/>
           <w:bdr w:val="none" w:sz="0" w:space="0" w:color="auto" w:frame="1"/>
         </w:rPr>
-        <w:t>requests</w:t>
-      </w:r>
-      <w:r>
-        <w:rPr>
-          <w:rFonts w:ascii="Times New Roman" w:eastAsia="Times New Roman" w:hAnsi="Times New Roman" w:cs="Times New Roman"/>
-          <w:color w:val="1B1C1D"/>
-          <w:sz w:val="24"/>
-          <w:szCs w:val="24"/>
-        </w:rPr>
-        <w:t>: A fundamental library for making HTTP requests.</w:t>
+        <w:t>Beautiful Soup</w:t>
+      </w:r>
+      <w:r>
+        <w:rPr>
+          <w:color w:val="1B1C1D"/>
+        </w:rPr>
+        <w:t>: A library designed for parsing HTML and XML documents.</w:t>
       </w:r>
     </w:p>
     <w:p>
       <w:pPr>
+        <w:pStyle w:val="NormalWeb"/>
         <w:numPr>
           <w:ilvl w:val="0"/>
-          <w:numId w:val="13"/>
+          <w:numId w:val="16"/>
         </w:numPr>
-        <w:spacing w:before="100" w:beforeAutospacing="1" w:after="0" w:line="240" w:lineRule="auto"/>
+        <w:spacing w:after="0" w:afterAutospacing="0"/>
         <w:ind w:left="0"/>
         <w:rPr>
-          <w:rFonts w:ascii="Times New Roman" w:eastAsia="Times New Roman" w:hAnsi="Times New Roman" w:cs="Times New Roman"/>
-          <w:color w:val="1B1C1D"/>
-          <w:sz w:val="24"/>
-          <w:szCs w:val="24"/>
-        </w:rPr>
-      </w:pPr>
-      <w:r>
-        <w:rPr>
-          <w:rFonts w:ascii="Courier New" w:eastAsia="Times New Roman" w:hAnsi="Courier New" w:cs="Courier New"/>
+          <w:color w:val="1B1C1D"/>
+        </w:rPr>
+      </w:pPr>
+      <w:r>
+        <w:rPr>
+          <w:rStyle w:val="HTMLCode"/>
           <w:b/>
           <w:bCs/>
           <w:color w:val="575B5F"/>
-          <w:sz w:val="20"/>
-          <w:szCs w:val="20"/>
           <w:bdr w:val="none" w:sz="0" w:space="0" w:color="auto" w:frame="1"/>
         </w:rPr>
-        <w:t>Beautiful Soup</w:t>
-      </w:r>
-      <w:r>
-        <w:rPr>
-          <w:rFonts w:ascii="Times New Roman" w:eastAsia="Times New Roman" w:hAnsi="Times New Roman" w:cs="Times New Roman"/>
-          <w:color w:val="1B1C1D"/>
-          <w:sz w:val="24"/>
-          <w:szCs w:val="24"/>
-        </w:rPr>
-        <w:t>: A library designed for parsing HTML and XML documents.</w:t>
+        <w:t>pandas</w:t>
+      </w:r>
+      <w:r>
+        <w:rPr>
+          <w:color w:val="1B1C1D"/>
+        </w:rPr>
+        <w:t>: A fast, powerful, flexible, and easy-to-use open-source data analysis and manipulation tool.</w:t>
       </w:r>
     </w:p>
     <w:p>
       <w:pPr>
+        <w:pStyle w:val="NormalWeb"/>
         <w:numPr>
           <w:ilvl w:val="0"/>
-          <w:numId w:val="13"/>
+          <w:numId w:val="16"/>
         </w:numPr>
-        <w:spacing w:before="100" w:beforeAutospacing="1" w:after="0" w:line="240" w:lineRule="auto"/>
+        <w:spacing w:after="0" w:afterAutospacing="0"/>
         <w:ind w:left="0"/>
         <w:rPr>
-          <w:rFonts w:ascii="Times New Roman" w:eastAsia="Times New Roman" w:hAnsi="Times New Roman" w:cs="Times New Roman"/>
-          <w:color w:val="1B1C1D"/>
-          <w:sz w:val="24"/>
-          <w:szCs w:val="24"/>
-        </w:rPr>
-      </w:pPr>
-      <w:r>
-        <w:rPr>
-          <w:rFonts w:ascii="Courier New" w:eastAsia="Times New Roman" w:hAnsi="Courier New" w:cs="Courier New"/>
+          <w:color w:val="1B1C1D"/>
+        </w:rPr>
+      </w:pPr>
+      <w:r>
+        <w:rPr>
+          <w:rStyle w:val="HTMLCode"/>
           <w:b/>
           <w:bCs/>
           <w:color w:val="575B5F"/>
-          <w:sz w:val="20"/>
-          <w:szCs w:val="20"/>
           <w:bdr w:val="none" w:sz="0" w:space="0" w:color="auto" w:frame="1"/>
         </w:rPr>
-        <w:t>pandas</w:t>
-      </w:r>
-      <w:r>
-        <w:rPr>
-          <w:rFonts w:ascii="Times New Roman" w:eastAsia="Times New Roman" w:hAnsi="Times New Roman" w:cs="Times New Roman"/>
-          <w:color w:val="1B1C1D"/>
-          <w:sz w:val="24"/>
-          <w:szCs w:val="24"/>
-        </w:rPr>
-        <w:t>: A fast, powerful, flexible, and easy-to-use open-source data analysis and manipulation tool.</w:t>
+        <w:t>matplotlib</w:t>
+      </w:r>
+      <w:r>
+        <w:rPr>
+          <w:color w:val="1B1C1D"/>
+        </w:rPr>
+        <w:t>: A comprehensive library for creating static, animated, and interactive visualizations in Python.</w:t>
       </w:r>
     </w:p>
-    <w:p/>
     <w:sectPr>
       <w:pgSz w:w="12240" w:h="15840"/>
       <w:pgMar w:top="1440" w:right="1440" w:bottom="1440" w:left="1440" w:header="720" w:footer="720" w:gutter="0"/>
@@ -1042,6 +898,155 @@
     </w:lvl>
   </w:abstractNum>
   <w:abstractNum w:abstractNumId="1" w15:restartNumberingAfterBreak="0">
+    <w:nsid w:val="0B160210"/>
+    <w:multiLevelType w:val="multilevel"/>
+    <w:tmpl w:val="7BDC1948"/>
+    <w:lvl w:ilvl="0">
+      <w:start w:val="1"/>
+      <w:numFmt w:val="bullet"/>
+      <w:lvlText w:val=""/>
+      <w:lvlJc w:val="left"/>
+      <w:pPr>
+        <w:tabs>
+          <w:tab w:val="num" w:pos="720"/>
+        </w:tabs>
+        <w:ind w:left="720" w:hanging="360"/>
+      </w:pPr>
+      <w:rPr>
+        <w:rFonts w:ascii="Symbol" w:hAnsi="Symbol" w:hint="default"/>
+        <w:sz w:val="20"/>
+      </w:rPr>
+    </w:lvl>
+    <w:lvl w:ilvl="1" w:tentative="1">
+      <w:start w:val="1"/>
+      <w:numFmt w:val="bullet"/>
+      <w:lvlText w:val="o"/>
+      <w:lvlJc w:val="left"/>
+      <w:pPr>
+        <w:tabs>
+          <w:tab w:val="num" w:pos="1440"/>
+        </w:tabs>
+        <w:ind w:left="1440" w:hanging="360"/>
+      </w:pPr>
+      <w:rPr>
+        <w:rFonts w:ascii="Courier New" w:hAnsi="Courier New" w:hint="default"/>
+        <w:sz w:val="20"/>
+      </w:rPr>
+    </w:lvl>
+    <w:lvl w:ilvl="2" w:tentative="1">
+      <w:start w:val="1"/>
+      <w:numFmt w:val="bullet"/>
+      <w:lvlText w:val=""/>
+      <w:lvlJc w:val="left"/>
+      <w:pPr>
+        <w:tabs>
+          <w:tab w:val="num" w:pos="2160"/>
+        </w:tabs>
+        <w:ind w:left="2160" w:hanging="360"/>
+      </w:pPr>
+      <w:rPr>
+        <w:rFonts w:ascii="Wingdings" w:hAnsi="Wingdings" w:hint="default"/>
+        <w:sz w:val="20"/>
+      </w:rPr>
+    </w:lvl>
+    <w:lvl w:ilvl="3" w:tentative="1">
+      <w:start w:val="1"/>
+      <w:numFmt w:val="bullet"/>
+      <w:lvlText w:val=""/>
+      <w:lvlJc w:val="left"/>
+      <w:pPr>
+        <w:tabs>
+          <w:tab w:val="num" w:pos="2880"/>
+        </w:tabs>
+        <w:ind w:left="2880" w:hanging="360"/>
+      </w:pPr>
+      <w:rPr>
+        <w:rFonts w:ascii="Wingdings" w:hAnsi="Wingdings" w:hint="default"/>
+        <w:sz w:val="20"/>
+      </w:rPr>
+    </w:lvl>
+    <w:lvl w:ilvl="4" w:tentative="1">
+      <w:start w:val="1"/>
+      <w:numFmt w:val="bullet"/>
+      <w:lvlText w:val=""/>
+      <w:lvlJc w:val="left"/>
+      <w:pPr>
+        <w:tabs>
+          <w:tab w:val="num" w:pos="3600"/>
+        </w:tabs>
+        <w:ind w:left="3600" w:hanging="360"/>
+      </w:pPr>
+      <w:rPr>
+        <w:rFonts w:ascii="Wingdings" w:hAnsi="Wingdings" w:hint="default"/>
+        <w:sz w:val="20"/>
+      </w:rPr>
+    </w:lvl>
+    <w:lvl w:ilvl="5" w:tentative="1">
+      <w:start w:val="1"/>
+      <w:numFmt w:val="bullet"/>
+      <w:lvlText w:val=""/>
+      <w:lvlJc w:val="left"/>
+      <w:pPr>
+        <w:tabs>
+          <w:tab w:val="num" w:pos="4320"/>
+        </w:tabs>
+        <w:ind w:left="4320" w:hanging="360"/>
+      </w:pPr>
+      <w:rPr>
+        <w:rFonts w:ascii="Wingdings" w:hAnsi="Wingdings" w:hint="default"/>
+        <w:sz w:val="20"/>
+      </w:rPr>
+    </w:lvl>
+    <w:lvl w:ilvl="6" w:tentative="1">
+      <w:start w:val="1"/>
+      <w:numFmt w:val="bullet"/>
+      <w:lvlText w:val=""/>
+      <w:lvlJc w:val="left"/>
+      <w:pPr>
+        <w:tabs>
+          <w:tab w:val="num" w:pos="5040"/>
+        </w:tabs>
+        <w:ind w:left="5040" w:hanging="360"/>
+      </w:pPr>
+      <w:rPr>
+        <w:rFonts w:ascii="Wingdings" w:hAnsi="Wingdings" w:hint="default"/>
+        <w:sz w:val="20"/>
+      </w:rPr>
+    </w:lvl>
+    <w:lvl w:ilvl="7" w:tentative="1">
+      <w:start w:val="1"/>
+      <w:numFmt w:val="bullet"/>
+      <w:lvlText w:val=""/>
+      <w:lvlJc w:val="left"/>
+      <w:pPr>
+        <w:tabs>
+          <w:tab w:val="num" w:pos="5760"/>
+        </w:tabs>
+        <w:ind w:left="5760" w:hanging="360"/>
+      </w:pPr>
+      <w:rPr>
+        <w:rFonts w:ascii="Wingdings" w:hAnsi="Wingdings" w:hint="default"/>
+        <w:sz w:val="20"/>
+      </w:rPr>
+    </w:lvl>
+    <w:lvl w:ilvl="8" w:tentative="1">
+      <w:start w:val="1"/>
+      <w:numFmt w:val="bullet"/>
+      <w:lvlText w:val=""/>
+      <w:lvlJc w:val="left"/>
+      <w:pPr>
+        <w:tabs>
+          <w:tab w:val="num" w:pos="6480"/>
+        </w:tabs>
+        <w:ind w:left="6480" w:hanging="360"/>
+      </w:pPr>
+      <w:rPr>
+        <w:rFonts w:ascii="Wingdings" w:hAnsi="Wingdings" w:hint="default"/>
+        <w:sz w:val="20"/>
+      </w:rPr>
+    </w:lvl>
+  </w:abstractNum>
+  <w:abstractNum w:abstractNumId="2" w15:restartNumberingAfterBreak="0">
     <w:nsid w:val="0ECD0952"/>
     <w:multiLevelType w:val="multilevel"/>
     <w:tmpl w:val="A39874A0"/>
@@ -1190,7 +1195,7 @@
       </w:rPr>
     </w:lvl>
   </w:abstractNum>
-  <w:abstractNum w:abstractNumId="2" w15:restartNumberingAfterBreak="0">
+  <w:abstractNum w:abstractNumId="3" w15:restartNumberingAfterBreak="0">
     <w:nsid w:val="1C227BD4"/>
     <w:multiLevelType w:val="multilevel"/>
     <w:tmpl w:val="8C4CC78A"/>
@@ -1339,7 +1344,7 @@
       </w:rPr>
     </w:lvl>
   </w:abstractNum>
-  <w:abstractNum w:abstractNumId="3" w15:restartNumberingAfterBreak="0">
+  <w:abstractNum w:abstractNumId="4" w15:restartNumberingAfterBreak="0">
     <w:nsid w:val="2882480A"/>
     <w:multiLevelType w:val="multilevel"/>
     <w:tmpl w:val="B316F9BC"/>
@@ -1452,7 +1457,7 @@
       </w:pPr>
     </w:lvl>
   </w:abstractNum>
-  <w:abstractNum w:abstractNumId="4" w15:restartNumberingAfterBreak="0">
+  <w:abstractNum w:abstractNumId="5" w15:restartNumberingAfterBreak="0">
     <w:nsid w:val="295139B0"/>
     <w:multiLevelType w:val="multilevel"/>
     <w:tmpl w:val="A43E49C6"/>
@@ -1569,7 +1574,7 @@
       </w:pPr>
     </w:lvl>
   </w:abstractNum>
-  <w:abstractNum w:abstractNumId="5" w15:restartNumberingAfterBreak="0">
+  <w:abstractNum w:abstractNumId="6" w15:restartNumberingAfterBreak="0">
     <w:nsid w:val="2CBF465F"/>
     <w:multiLevelType w:val="multilevel"/>
     <w:tmpl w:val="C250FCAC"/>
@@ -1718,7 +1723,7 @@
       </w:rPr>
     </w:lvl>
   </w:abstractNum>
-  <w:abstractNum w:abstractNumId="6" w15:restartNumberingAfterBreak="0">
+  <w:abstractNum w:abstractNumId="7" w15:restartNumberingAfterBreak="0">
     <w:nsid w:val="2CF1542E"/>
     <w:multiLevelType w:val="multilevel"/>
     <w:tmpl w:val="59ACAD28"/>
@@ -1867,7 +1872,7 @@
       </w:rPr>
     </w:lvl>
   </w:abstractNum>
-  <w:abstractNum w:abstractNumId="7" w15:restartNumberingAfterBreak="0">
+  <w:abstractNum w:abstractNumId="8" w15:restartNumberingAfterBreak="0">
     <w:nsid w:val="37BF5006"/>
     <w:multiLevelType w:val="multilevel"/>
     <w:tmpl w:val="71ECE9CC"/>
@@ -2016,7 +2021,7 @@
       </w:rPr>
     </w:lvl>
   </w:abstractNum>
-  <w:abstractNum w:abstractNumId="8" w15:restartNumberingAfterBreak="0">
+  <w:abstractNum w:abstractNumId="9" w15:restartNumberingAfterBreak="0">
     <w:nsid w:val="408C72C5"/>
     <w:multiLevelType w:val="multilevel"/>
     <w:tmpl w:val="89B2F1C2"/>
@@ -2129,7 +2134,120 @@
       </w:pPr>
     </w:lvl>
   </w:abstractNum>
-  <w:abstractNum w:abstractNumId="9" w15:restartNumberingAfterBreak="0">
+  <w:abstractNum w:abstractNumId="10" w15:restartNumberingAfterBreak="0">
+    <w:nsid w:val="41FC1653"/>
+    <w:multiLevelType w:val="multilevel"/>
+    <w:tmpl w:val="649894C0"/>
+    <w:lvl w:ilvl="0">
+      <w:start w:val="1"/>
+      <w:numFmt w:val="decimal"/>
+      <w:lvlText w:val="%1."/>
+      <w:lvlJc w:val="left"/>
+      <w:pPr>
+        <w:tabs>
+          <w:tab w:val="num" w:pos="720"/>
+        </w:tabs>
+        <w:ind w:left="720" w:hanging="360"/>
+      </w:pPr>
+    </w:lvl>
+    <w:lvl w:ilvl="1" w:tentative="1">
+      <w:start w:val="1"/>
+      <w:numFmt w:val="decimal"/>
+      <w:lvlText w:val="%2."/>
+      <w:lvlJc w:val="left"/>
+      <w:pPr>
+        <w:tabs>
+          <w:tab w:val="num" w:pos="1440"/>
+        </w:tabs>
+        <w:ind w:left="1440" w:hanging="360"/>
+      </w:pPr>
+    </w:lvl>
+    <w:lvl w:ilvl="2" w:tentative="1">
+      <w:start w:val="1"/>
+      <w:numFmt w:val="decimal"/>
+      <w:lvlText w:val="%3."/>
+      <w:lvlJc w:val="left"/>
+      <w:pPr>
+        <w:tabs>
+          <w:tab w:val="num" w:pos="2160"/>
+        </w:tabs>
+        <w:ind w:left="2160" w:hanging="360"/>
+      </w:pPr>
+    </w:lvl>
+    <w:lvl w:ilvl="3" w:tentative="1">
+      <w:start w:val="1"/>
+      <w:numFmt w:val="decimal"/>
+      <w:lvlText w:val="%4."/>
+      <w:lvlJc w:val="left"/>
+      <w:pPr>
+        <w:tabs>
+          <w:tab w:val="num" w:pos="2880"/>
+        </w:tabs>
+        <w:ind w:left="2880" w:hanging="360"/>
+      </w:pPr>
+    </w:lvl>
+    <w:lvl w:ilvl="4" w:tentative="1">
+      <w:start w:val="1"/>
+      <w:numFmt w:val="decimal"/>
+      <w:lvlText w:val="%5."/>
+      <w:lvlJc w:val="left"/>
+      <w:pPr>
+        <w:tabs>
+          <w:tab w:val="num" w:pos="3600"/>
+        </w:tabs>
+        <w:ind w:left="3600" w:hanging="360"/>
+      </w:pPr>
+    </w:lvl>
+    <w:lvl w:ilvl="5" w:tentative="1">
+      <w:start w:val="1"/>
+      <w:numFmt w:val="decimal"/>
+      <w:lvlText w:val="%6."/>
+      <w:lvlJc w:val="left"/>
+      <w:pPr>
+        <w:tabs>
+          <w:tab w:val="num" w:pos="4320"/>
+        </w:tabs>
+        <w:ind w:left="4320" w:hanging="360"/>
+      </w:pPr>
+    </w:lvl>
+    <w:lvl w:ilvl="6" w:tentative="1">
+      <w:start w:val="1"/>
+      <w:numFmt w:val="decimal"/>
+      <w:lvlText w:val="%7."/>
+      <w:lvlJc w:val="left"/>
+      <w:pPr>
+        <w:tabs>
+          <w:tab w:val="num" w:pos="5040"/>
+        </w:tabs>
+        <w:ind w:left="5040" w:hanging="360"/>
+      </w:pPr>
+    </w:lvl>
+    <w:lvl w:ilvl="7" w:tentative="1">
+      <w:start w:val="1"/>
+      <w:numFmt w:val="decimal"/>
+      <w:lvlText w:val="%8."/>
+      <w:lvlJc w:val="left"/>
+      <w:pPr>
+        <w:tabs>
+          <w:tab w:val="num" w:pos="5760"/>
+        </w:tabs>
+        <w:ind w:left="5760" w:hanging="360"/>
+      </w:pPr>
+    </w:lvl>
+    <w:lvl w:ilvl="8" w:tentative="1">
+      <w:start w:val="1"/>
+      <w:numFmt w:val="decimal"/>
+      <w:lvlText w:val="%9."/>
+      <w:lvlJc w:val="left"/>
+      <w:pPr>
+        <w:tabs>
+          <w:tab w:val="num" w:pos="6480"/>
+        </w:tabs>
+        <w:ind w:left="6480" w:hanging="360"/>
+      </w:pPr>
+    </w:lvl>
+  </w:abstractNum>
+  <w:abstractNum w:abstractNumId="11" w15:restartNumberingAfterBreak="0">
     <w:nsid w:val="455A52BE"/>
     <w:multiLevelType w:val="multilevel"/>
     <w:tmpl w:val="FDF89C28"/>
@@ -2278,7 +2396,7 @@
       </w:rPr>
     </w:lvl>
   </w:abstractNum>
-  <w:abstractNum w:abstractNumId="10" w15:restartNumberingAfterBreak="0">
+  <w:abstractNum w:abstractNumId="12" w15:restartNumberingAfterBreak="0">
     <w:nsid w:val="6B5A22E7"/>
     <w:multiLevelType w:val="multilevel"/>
     <w:tmpl w:val="6150C692"/>
@@ -2427,7 +2545,7 @@
       </w:rPr>
     </w:lvl>
   </w:abstractNum>
-  <w:abstractNum w:abstractNumId="11" w15:restartNumberingAfterBreak="0">
+  <w:abstractNum w:abstractNumId="13" w15:restartNumberingAfterBreak="0">
     <w:nsid w:val="6B7C30A3"/>
     <w:multiLevelType w:val="multilevel"/>
     <w:tmpl w:val="113A3922"/>
@@ -2540,7 +2658,156 @@
       </w:pPr>
     </w:lvl>
   </w:abstractNum>
-  <w:abstractNum w:abstractNumId="12" w15:restartNumberingAfterBreak="0">
+  <w:abstractNum w:abstractNumId="14" w15:restartNumberingAfterBreak="0">
+    <w:nsid w:val="72FA44A7"/>
+    <w:multiLevelType w:val="multilevel"/>
+    <w:tmpl w:val="1D84A7D8"/>
+    <w:lvl w:ilvl="0">
+      <w:start w:val="1"/>
+      <w:numFmt w:val="bullet"/>
+      <w:lvlText w:val=""/>
+      <w:lvlJc w:val="left"/>
+      <w:pPr>
+        <w:tabs>
+          <w:tab w:val="num" w:pos="720"/>
+        </w:tabs>
+        <w:ind w:left="720" w:hanging="360"/>
+      </w:pPr>
+      <w:rPr>
+        <w:rFonts w:ascii="Symbol" w:hAnsi="Symbol" w:hint="default"/>
+        <w:sz w:val="20"/>
+      </w:rPr>
+    </w:lvl>
+    <w:lvl w:ilvl="1" w:tentative="1">
+      <w:start w:val="1"/>
+      <w:numFmt w:val="bullet"/>
+      <w:lvlText w:val="o"/>
+      <w:lvlJc w:val="left"/>
+      <w:pPr>
+        <w:tabs>
+          <w:tab w:val="num" w:pos="1440"/>
+        </w:tabs>
+        <w:ind w:left="1440" w:hanging="360"/>
+      </w:pPr>
+      <w:rPr>
+        <w:rFonts w:ascii="Courier New" w:hAnsi="Courier New" w:hint="default"/>
+        <w:sz w:val="20"/>
+      </w:rPr>
+    </w:lvl>
+    <w:lvl w:ilvl="2" w:tentative="1">
+      <w:start w:val="1"/>
+      <w:numFmt w:val="bullet"/>
+      <w:lvlText w:val=""/>
+      <w:lvlJc w:val="left"/>
+      <w:pPr>
+        <w:tabs>
+          <w:tab w:val="num" w:pos="2160"/>
+        </w:tabs>
+        <w:ind w:left="2160" w:hanging="360"/>
+      </w:pPr>
+      <w:rPr>
+        <w:rFonts w:ascii="Wingdings" w:hAnsi="Wingdings" w:hint="default"/>
+        <w:sz w:val="20"/>
+      </w:rPr>
+    </w:lvl>
+    <w:lvl w:ilvl="3" w:tentative="1">
+      <w:start w:val="1"/>
+      <w:numFmt w:val="bullet"/>
+      <w:lvlText w:val=""/>
+      <w:lvlJc w:val="left"/>
+      <w:pPr>
+        <w:tabs>
+          <w:tab w:val="num" w:pos="2880"/>
+        </w:tabs>
+        <w:ind w:left="2880" w:hanging="360"/>
+      </w:pPr>
+      <w:rPr>
+        <w:rFonts w:ascii="Wingdings" w:hAnsi="Wingdings" w:hint="default"/>
+        <w:sz w:val="20"/>
+      </w:rPr>
+    </w:lvl>
+    <w:lvl w:ilvl="4" w:tentative="1">
+      <w:start w:val="1"/>
+      <w:numFmt w:val="bullet"/>
+      <w:lvlText w:val=""/>
+      <w:lvlJc w:val="left"/>
+      <w:pPr>
+        <w:tabs>
+          <w:tab w:val="num" w:pos="3600"/>
+        </w:tabs>
+        <w:ind w:left="3600" w:hanging="360"/>
+      </w:pPr>
+      <w:rPr>
+        <w:rFonts w:ascii="Wingdings" w:hAnsi="Wingdings" w:hint="default"/>
+        <w:sz w:val="20"/>
+      </w:rPr>
+    </w:lvl>
+    <w:lvl w:ilvl="5" w:tentative="1">
+      <w:start w:val="1"/>
+      <w:numFmt w:val="bullet"/>
+      <w:lvlText w:val=""/>
+      <w:lvlJc w:val="left"/>
+      <w:pPr>
+        <w:tabs>
+          <w:tab w:val="num" w:pos="4320"/>
+        </w:tabs>
+        <w:ind w:left="4320" w:hanging="360"/>
+      </w:pPr>
+      <w:rPr>
+        <w:rFonts w:ascii="Wingdings" w:hAnsi="Wingdings" w:hint="default"/>
+        <w:sz w:val="20"/>
+      </w:rPr>
+    </w:lvl>
+    <w:lvl w:ilvl="6" w:tentative="1">
+      <w:start w:val="1"/>
+      <w:numFmt w:val="bullet"/>
+      <w:lvlText w:val=""/>
+      <w:lvlJc w:val="left"/>
+      <w:pPr>
+        <w:tabs>
+          <w:tab w:val="num" w:pos="5040"/>
+        </w:tabs>
+        <w:ind w:left="5040" w:hanging="360"/>
+      </w:pPr>
+      <w:rPr>
+        <w:rFonts w:ascii="Wingdings" w:hAnsi="Wingdings" w:hint="default"/>
+        <w:sz w:val="20"/>
+      </w:rPr>
+    </w:lvl>
+    <w:lvl w:ilvl="7" w:tentative="1">
+      <w:start w:val="1"/>
+      <w:numFmt w:val="bullet"/>
+      <w:lvlText w:val=""/>
+      <w:lvlJc w:val="left"/>
+      <w:pPr>
+        <w:tabs>
+          <w:tab w:val="num" w:pos="5760"/>
+        </w:tabs>
+        <w:ind w:left="5760" w:hanging="360"/>
+      </w:pPr>
+      <w:rPr>
+        <w:rFonts w:ascii="Wingdings" w:hAnsi="Wingdings" w:hint="default"/>
+        <w:sz w:val="20"/>
+      </w:rPr>
+    </w:lvl>
+    <w:lvl w:ilvl="8" w:tentative="1">
+      <w:start w:val="1"/>
+      <w:numFmt w:val="bullet"/>
+      <w:lvlText w:val=""/>
+      <w:lvlJc w:val="left"/>
+      <w:pPr>
+        <w:tabs>
+          <w:tab w:val="num" w:pos="6480"/>
+        </w:tabs>
+        <w:ind w:left="6480" w:hanging="360"/>
+      </w:pPr>
+      <w:rPr>
+        <w:rFonts w:ascii="Wingdings" w:hAnsi="Wingdings" w:hint="default"/>
+        <w:sz w:val="20"/>
+      </w:rPr>
+    </w:lvl>
+  </w:abstractNum>
+  <w:abstractNum w:abstractNumId="15" w15:restartNumberingAfterBreak="0">
     <w:nsid w:val="79A8779B"/>
     <w:multiLevelType w:val="multilevel"/>
     <w:tmpl w:val="B226DD10"/>
@@ -2658,43 +2925,52 @@
     </w:lvl>
   </w:abstractNum>
   <w:num w:numId="1">
-    <w:abstractNumId w:val="1"/>
+    <w:abstractNumId w:val="2"/>
   </w:num>
   <w:num w:numId="2">
-    <w:abstractNumId w:val="9"/>
+    <w:abstractNumId w:val="11"/>
   </w:num>
   <w:num w:numId="3">
+    <w:abstractNumId w:val="5"/>
+  </w:num>
+  <w:num w:numId="4">
+    <w:abstractNumId w:val="8"/>
+  </w:num>
+  <w:num w:numId="5">
+    <w:abstractNumId w:val="15"/>
+  </w:num>
+  <w:num w:numId="6">
+    <w:abstractNumId w:val="6"/>
+  </w:num>
+  <w:num w:numId="7">
+    <w:abstractNumId w:val="12"/>
+  </w:num>
+  <w:num w:numId="8">
+    <w:abstractNumId w:val="7"/>
+  </w:num>
+  <w:num w:numId="9">
     <w:abstractNumId w:val="4"/>
   </w:num>
-  <w:num w:numId="4">
-    <w:abstractNumId w:val="7"/>
-  </w:num>
-  <w:num w:numId="5">
-    <w:abstractNumId w:val="12"/>
-  </w:num>
-  <w:num w:numId="6">
-    <w:abstractNumId w:val="5"/>
-  </w:num>
-  <w:num w:numId="7">
-    <w:abstractNumId w:val="10"/>
-  </w:num>
-  <w:num w:numId="8">
-    <w:abstractNumId w:val="6"/>
-  </w:num>
-  <w:num w:numId="9">
-    <w:abstractNumId w:val="3"/>
-  </w:num>
   <w:num w:numId="10">
-    <w:abstractNumId w:val="11"/>
+    <w:abstractNumId w:val="13"/>
   </w:num>
   <w:num w:numId="11">
     <w:abstractNumId w:val="0"/>
   </w:num>
   <w:num w:numId="12">
-    <w:abstractNumId w:val="8"/>
+    <w:abstractNumId w:val="9"/>
   </w:num>
   <w:num w:numId="13">
-    <w:abstractNumId w:val="2"/>
+    <w:abstractNumId w:val="3"/>
+  </w:num>
+  <w:num w:numId="14">
+    <w:abstractNumId w:val="14"/>
+  </w:num>
+  <w:num w:numId="15">
+    <w:abstractNumId w:val="10"/>
+  </w:num>
+  <w:num w:numId="16">
+    <w:abstractNumId w:val="1"/>
   </w:num>
 </w:numbering>
 </file>
@@ -3155,6 +3431,28 @@
       <w:szCs w:val="27"/>
     </w:rPr>
   </w:style>
+  <w:style w:type="paragraph" w:styleId="Heading4">
+    <w:name w:val="heading 4"/>
+    <w:basedOn w:val="Normal"/>
+    <w:next w:val="Normal"/>
+    <w:link w:val="Heading4Char"/>
+    <w:uiPriority w:val="9"/>
+    <w:unhideWhenUsed/>
+    <w:qFormat/>
+    <w:rsid w:val="00484F56"/>
+    <w:pPr>
+      <w:keepNext/>
+      <w:keepLines/>
+      <w:spacing w:before="40" w:after="0"/>
+      <w:outlineLvl w:val="3"/>
+    </w:pPr>
+    <w:rPr>
+      <w:rFonts w:asciiTheme="majorHAnsi" w:eastAsiaTheme="majorEastAsia" w:hAnsiTheme="majorHAnsi" w:cstheme="majorBidi"/>
+      <w:i/>
+      <w:iCs/>
+      <w:color w:val="2F5496" w:themeColor="accent1" w:themeShade="BF"/>
+    </w:rPr>
+  </w:style>
   <w:style w:type="character" w:default="1" w:styleId="DefaultParagraphFont">
     <w:name w:val="Default Paragraph Font"/>
     <w:uiPriority w:val="1"/>
@@ -3229,7 +3527,6 @@
     <w:name w:val="Normal (Web)"/>
     <w:basedOn w:val="Normal"/>
     <w:uiPriority w:val="99"/>
-    <w:semiHidden/>
     <w:unhideWhenUsed/>
     <w:rsid w:val="00A51976"/>
     <w:pPr>
@@ -3263,6 +3560,19 @@
       <w:rFonts w:ascii="Courier New" w:eastAsia="Times New Roman" w:hAnsi="Courier New" w:cs="Courier New"/>
       <w:sz w:val="20"/>
       <w:szCs w:val="20"/>
+    </w:rPr>
+  </w:style>
+  <w:style w:type="character" w:customStyle="1" w:styleId="Heading4Char">
+    <w:name w:val="Heading 4 Char"/>
+    <w:basedOn w:val="DefaultParagraphFont"/>
+    <w:link w:val="Heading4"/>
+    <w:uiPriority w:val="9"/>
+    <w:rsid w:val="00484F56"/>
+    <w:rPr>
+      <w:rFonts w:asciiTheme="majorHAnsi" w:eastAsiaTheme="majorEastAsia" w:hAnsiTheme="majorHAnsi" w:cstheme="majorBidi"/>
+      <w:i/>
+      <w:iCs/>
+      <w:color w:val="2F5496" w:themeColor="accent1" w:themeShade="BF"/>
     </w:rPr>
   </w:style>
 </w:styles>

</xml_diff>

<commit_message>
expanded more on the questions
</commit_message>
<xml_diff>
--- a/Documentation.docx
+++ b/Documentation.docx
@@ -74,7 +74,7 @@
           <w:color w:val="1B1C1D"/>
         </w:rPr>
         <w:pict>
-          <v:rect id="_x0000_i1031" style="width:0;height:1.5pt" o:hralign="center" o:hrstd="t" o:hrnoshade="t" o:hr="t" fillcolor="#1b1c1d" stroked="f"/>
+          <v:rect id="_x0000_i1025" style="width:0;height:1.5pt" o:hralign="center" o:hrstd="t" o:hrnoshade="t" o:hr="t" fillcolor="#1b1c1d" stroked="f"/>
         </w:pict>
       </w:r>
     </w:p>
@@ -95,120 +95,188 @@
     </w:p>
     <w:p>
       <w:pPr>
-        <w:pStyle w:val="NormalWeb"/>
         <w:numPr>
           <w:ilvl w:val="0"/>
-          <w:numId w:val="14"/>
+          <w:numId w:val="17"/>
         </w:numPr>
-        <w:spacing w:after="0" w:afterAutospacing="0"/>
+        <w:shd w:val="clear" w:color="auto" w:fill="FFFFFF" w:themeFill="background1"/>
+        <w:spacing w:before="100" w:beforeAutospacing="1" w:after="100" w:afterAutospacing="1" w:line="240" w:lineRule="auto"/>
         <w:ind w:left="0"/>
         <w:rPr>
-          <w:color w:val="1B1C1D"/>
-        </w:rPr>
-      </w:pPr>
-      <w:r>
-        <w:rPr>
+          <w:rFonts w:ascii="Arial" w:eastAsia="Times New Roman" w:hAnsi="Arial" w:cs="Arial"/>
+          <w:color w:val="352E38"/>
+          <w:sz w:val="21"/>
+          <w:szCs w:val="21"/>
+        </w:rPr>
+      </w:pPr>
+      <w:r>
+        <w:rPr>
+          <w:rFonts w:ascii="Arial" w:eastAsia="Times New Roman" w:hAnsi="Arial" w:cs="Arial"/>
           <w:b/>
           <w:bCs/>
-          <w:color w:val="1B1C1D"/>
-          <w:bdr w:val="none" w:sz="0" w:space="0" w:color="auto" w:frame="1"/>
+          <w:color w:val="352E38"/>
+          <w:sz w:val="21"/>
+          <w:szCs w:val="21"/>
         </w:rPr>
         <w:t>Which brand has the lowest average product price?</w:t>
+      </w:r>
+      <w:r>
+        <w:rPr>
+          <w:rFonts w:ascii="Arial" w:eastAsia="Times New Roman" w:hAnsi="Arial" w:cs="Arial"/>
+          <w:color w:val="352E38"/>
+          <w:sz w:val="21"/>
+          <w:szCs w:val="21"/>
+        </w:rPr>
+        <w:t> This question helps identify low-price leaders in the marketplace, which is crucial for competitive positioning and understanding market segments.</w:t>
       </w:r>
     </w:p>
     <w:p>
       <w:pPr>
-        <w:pStyle w:val="NormalWeb"/>
         <w:numPr>
           <w:ilvl w:val="0"/>
-          <w:numId w:val="14"/>
+          <w:numId w:val="17"/>
         </w:numPr>
-        <w:spacing w:after="0" w:afterAutospacing="0"/>
+        <w:shd w:val="clear" w:color="auto" w:fill="FFFFFF" w:themeFill="background1"/>
+        <w:spacing w:before="120" w:after="0" w:line="240" w:lineRule="auto"/>
         <w:ind w:left="0"/>
         <w:rPr>
-          <w:color w:val="1B1C1D"/>
-        </w:rPr>
-      </w:pPr>
-      <w:r>
-        <w:rPr>
+          <w:rFonts w:ascii="Arial" w:eastAsia="Times New Roman" w:hAnsi="Arial" w:cs="Arial"/>
+          <w:color w:val="352E38"/>
+          <w:sz w:val="21"/>
+          <w:szCs w:val="21"/>
+        </w:rPr>
+      </w:pPr>
+      <w:r>
+        <w:rPr>
+          <w:rFonts w:ascii="Arial" w:eastAsia="Times New Roman" w:hAnsi="Arial" w:cs="Arial"/>
           <w:b/>
           <w:bCs/>
-          <w:color w:val="1B1C1D"/>
-          <w:bdr w:val="none" w:sz="0" w:space="0" w:color="auto" w:frame="1"/>
+          <w:color w:val="352E38"/>
+          <w:sz w:val="21"/>
+          <w:szCs w:val="21"/>
         </w:rPr>
         <w:t>What is the average discount percentage across all products in the dataset?</w:t>
+      </w:r>
+      <w:r>
+        <w:rPr>
+          <w:rFonts w:ascii="Arial" w:eastAsia="Times New Roman" w:hAnsi="Arial" w:cs="Arial"/>
+          <w:color w:val="352E38"/>
+          <w:sz w:val="21"/>
+          <w:szCs w:val="21"/>
+        </w:rPr>
+        <w:t> This provides a high-level view of the overall discount strategy on the marketplace, which can be used to gauge the market's price sensitivity.</w:t>
       </w:r>
     </w:p>
     <w:p>
       <w:pPr>
-        <w:pStyle w:val="NormalWeb"/>
         <w:numPr>
           <w:ilvl w:val="0"/>
-          <w:numId w:val="14"/>
+          <w:numId w:val="17"/>
         </w:numPr>
-        <w:spacing w:after="0" w:afterAutospacing="0"/>
+        <w:shd w:val="clear" w:color="auto" w:fill="FFFFFF" w:themeFill="background1"/>
+        <w:spacing w:before="120" w:after="0" w:line="240" w:lineRule="auto"/>
         <w:ind w:left="0"/>
         <w:rPr>
-          <w:color w:val="1B1C1D"/>
-        </w:rPr>
-      </w:pPr>
-      <w:r>
-        <w:rPr>
+          <w:rFonts w:ascii="Arial" w:eastAsia="Times New Roman" w:hAnsi="Arial" w:cs="Arial"/>
+          <w:color w:val="352E38"/>
+          <w:sz w:val="21"/>
+          <w:szCs w:val="21"/>
+        </w:rPr>
+      </w:pPr>
+      <w:r>
+        <w:rPr>
+          <w:rFonts w:ascii="Arial" w:eastAsia="Times New Roman" w:hAnsi="Arial" w:cs="Arial"/>
           <w:b/>
           <w:bCs/>
-          <w:color w:val="1B1C1D"/>
-          <w:bdr w:val="none" w:sz="0" w:space="0" w:color="auto" w:frame="1"/>
+          <w:color w:val="352E38"/>
+          <w:sz w:val="21"/>
+          <w:szCs w:val="21"/>
         </w:rPr>
         <w:t>Which brands have the highest average discount percentage?</w:t>
+      </w:r>
+      <w:r>
+        <w:rPr>
+          <w:rFonts w:ascii="Arial" w:eastAsia="Times New Roman" w:hAnsi="Arial" w:cs="Arial"/>
+          <w:color w:val="352E38"/>
+          <w:sz w:val="21"/>
+          <w:szCs w:val="21"/>
+        </w:rPr>
+        <w:t> This insight reveals which brands are most reliant on promotional pricing, which can be useful for developing a counter-strategy or for understanding a competitor's marketing approach.</w:t>
       </w:r>
     </w:p>
     <w:p>
       <w:pPr>
-        <w:pStyle w:val="NormalWeb"/>
         <w:numPr>
           <w:ilvl w:val="0"/>
-          <w:numId w:val="14"/>
+          <w:numId w:val="17"/>
         </w:numPr>
-        <w:spacing w:after="0" w:afterAutospacing="0"/>
+        <w:shd w:val="clear" w:color="auto" w:fill="FFFFFF" w:themeFill="background1"/>
+        <w:spacing w:before="120" w:after="0" w:line="240" w:lineRule="auto"/>
         <w:ind w:left="0"/>
         <w:rPr>
-          <w:color w:val="1B1C1D"/>
-        </w:rPr>
-      </w:pPr>
-      <w:r>
-        <w:rPr>
+          <w:rFonts w:ascii="Arial" w:eastAsia="Times New Roman" w:hAnsi="Arial" w:cs="Arial"/>
+          <w:color w:val="352E38"/>
+          <w:sz w:val="21"/>
+          <w:szCs w:val="21"/>
+        </w:rPr>
+      </w:pPr>
+      <w:r>
+        <w:rPr>
+          <w:rFonts w:ascii="Arial" w:eastAsia="Times New Roman" w:hAnsi="Arial" w:cs="Arial"/>
           <w:b/>
           <w:bCs/>
-          <w:color w:val="1B1C1D"/>
-          <w:bdr w:val="none" w:sz="0" w:space="0" w:color="auto" w:frame="1"/>
+          <w:color w:val="352E38"/>
+          <w:sz w:val="21"/>
+          <w:szCs w:val="21"/>
         </w:rPr>
         <w:t>Is a product's rating a good indicator of its price?</w:t>
+      </w:r>
+      <w:r>
+        <w:rPr>
+          <w:rFonts w:ascii="Arial" w:eastAsia="Times New Roman" w:hAnsi="Arial" w:cs="Arial"/>
+          <w:color w:val="352E38"/>
+          <w:sz w:val="21"/>
+          <w:szCs w:val="21"/>
+        </w:rPr>
+        <w:t> By plotting price against rating, we can determine if higher-priced items are generally perceived as higher quality or if there's a disconnect between price and customer satisfaction.</w:t>
       </w:r>
     </w:p>
     <w:p>
       <w:pPr>
-        <w:pStyle w:val="NormalWeb"/>
         <w:numPr>
           <w:ilvl w:val="0"/>
-          <w:numId w:val="14"/>
+          <w:numId w:val="17"/>
         </w:numPr>
-        <w:spacing w:after="0" w:afterAutospacing="0"/>
+        <w:shd w:val="clear" w:color="auto" w:fill="FFFFFF" w:themeFill="background1"/>
+        <w:spacing w:before="120" w:after="0" w:line="240" w:lineRule="auto"/>
         <w:ind w:left="0"/>
         <w:rPr>
-          <w:color w:val="1B1C1D"/>
-        </w:rPr>
-      </w:pPr>
-      <w:r>
-        <w:rPr>
+          <w:rFonts w:ascii="Arial" w:eastAsia="Times New Roman" w:hAnsi="Arial" w:cs="Arial"/>
+          <w:color w:val="352E38"/>
+          <w:sz w:val="21"/>
+          <w:szCs w:val="21"/>
+        </w:rPr>
+      </w:pPr>
+      <w:r>
+        <w:rPr>
+          <w:rFonts w:ascii="Arial" w:eastAsia="Times New Roman" w:hAnsi="Arial" w:cs="Arial"/>
           <w:b/>
           <w:bCs/>
-          <w:color w:val="1B1C1D"/>
-          <w:bdr w:val="none" w:sz="0" w:space="0" w:color="auto" w:frame="1"/>
+          <w:color w:val="352E38"/>
+          <w:sz w:val="21"/>
+          <w:szCs w:val="21"/>
         </w:rPr>
         <w:t>What is the reliability of each brand based on its average rating?</w:t>
       </w:r>
-      <w:bookmarkStart w:id="0" w:name="_GoBack"/>
-      <w:bookmarkEnd w:id="0"/>
+      <w:r>
+        <w:rPr>
+          <w:rFonts w:ascii="Arial" w:eastAsia="Times New Roman" w:hAnsi="Arial" w:cs="Arial"/>
+          <w:color w:val="352E38"/>
+          <w:sz w:val="21"/>
+          <w:szCs w:val="21"/>
+        </w:rPr>
+        <w:t> This provides a direct measure of customer sentiment and can highlight which brands are consistently delivering quality products, helping to inform purchasing or marketing decisions.</w:t>
+      </w:r>
     </w:p>
     <w:p>
       <w:pPr>
@@ -222,7 +290,7 @@
           <w:color w:val="1B1C1D"/>
         </w:rPr>
         <w:pict>
-          <v:rect id="_x0000_i1032" style="width:0;height:1.5pt" o:hralign="center" o:hrstd="t" o:hrnoshade="t" o:hr="t" fillcolor="#1b1c1d" stroked="f"/>
+          <v:rect id="_x0000_i1026" style="width:0;height:1.5pt" o:hralign="center" o:hrstd="t" o:hrnoshade="t" o:hr="t" fillcolor="#1b1c1d" stroked="f"/>
         </w:pict>
       </w:r>
     </w:p>
@@ -461,6 +529,7 @@
           <w:color w:val="1B1C1D"/>
           <w:bdr w:val="none" w:sz="0" w:space="0" w:color="auto" w:frame="1"/>
         </w:rPr>
+        <w:lastRenderedPageBreak/>
         <w:t>Data Analysis and Visualization:</w:t>
       </w:r>
       <w:r>
@@ -581,7 +650,7 @@
           <w:color w:val="1B1C1D"/>
         </w:rPr>
         <w:pict>
-          <v:rect id="_x0000_i1033" style="width:0;height:1.5pt" o:hralign="center" o:hrstd="t" o:hrnoshade="t" o:hr="t" fillcolor="#1b1c1d" stroked="f"/>
+          <v:rect id="_x0000_i1027" style="width:0;height:1.5pt" o:hralign="center" o:hrstd="t" o:hrnoshade="t" o:hr="t" fillcolor="#1b1c1d" stroked="f"/>
         </w:pict>
       </w:r>
     </w:p>
@@ -597,9 +666,10 @@
         <w:rPr>
           <w:color w:val="1B1C1D"/>
         </w:rPr>
-        <w:lastRenderedPageBreak/>
-        <w:t>Source</w:t>
-      </w:r>
+        <w:t>Tech Stack</w:t>
+      </w:r>
+      <w:bookmarkStart w:id="0" w:name="_GoBack"/>
+      <w:bookmarkEnd w:id="0"/>
     </w:p>
     <w:p>
       <w:pPr>
@@ -898,6 +968,155 @@
     </w:lvl>
   </w:abstractNum>
   <w:abstractNum w:abstractNumId="1" w15:restartNumberingAfterBreak="0">
+    <w:nsid w:val="074C2CB1"/>
+    <w:multiLevelType w:val="multilevel"/>
+    <w:tmpl w:val="5FCA45A4"/>
+    <w:lvl w:ilvl="0">
+      <w:start w:val="1"/>
+      <w:numFmt w:val="bullet"/>
+      <w:lvlText w:val=""/>
+      <w:lvlJc w:val="left"/>
+      <w:pPr>
+        <w:tabs>
+          <w:tab w:val="num" w:pos="720"/>
+        </w:tabs>
+        <w:ind w:left="720" w:hanging="360"/>
+      </w:pPr>
+      <w:rPr>
+        <w:rFonts w:ascii="Symbol" w:hAnsi="Symbol" w:hint="default"/>
+        <w:sz w:val="20"/>
+      </w:rPr>
+    </w:lvl>
+    <w:lvl w:ilvl="1" w:tentative="1">
+      <w:start w:val="1"/>
+      <w:numFmt w:val="bullet"/>
+      <w:lvlText w:val=""/>
+      <w:lvlJc w:val="left"/>
+      <w:pPr>
+        <w:tabs>
+          <w:tab w:val="num" w:pos="1440"/>
+        </w:tabs>
+        <w:ind w:left="1440" w:hanging="360"/>
+      </w:pPr>
+      <w:rPr>
+        <w:rFonts w:ascii="Symbol" w:hAnsi="Symbol" w:hint="default"/>
+        <w:sz w:val="20"/>
+      </w:rPr>
+    </w:lvl>
+    <w:lvl w:ilvl="2" w:tentative="1">
+      <w:start w:val="1"/>
+      <w:numFmt w:val="bullet"/>
+      <w:lvlText w:val=""/>
+      <w:lvlJc w:val="left"/>
+      <w:pPr>
+        <w:tabs>
+          <w:tab w:val="num" w:pos="2160"/>
+        </w:tabs>
+        <w:ind w:left="2160" w:hanging="360"/>
+      </w:pPr>
+      <w:rPr>
+        <w:rFonts w:ascii="Symbol" w:hAnsi="Symbol" w:hint="default"/>
+        <w:sz w:val="20"/>
+      </w:rPr>
+    </w:lvl>
+    <w:lvl w:ilvl="3" w:tentative="1">
+      <w:start w:val="1"/>
+      <w:numFmt w:val="bullet"/>
+      <w:lvlText w:val=""/>
+      <w:lvlJc w:val="left"/>
+      <w:pPr>
+        <w:tabs>
+          <w:tab w:val="num" w:pos="2880"/>
+        </w:tabs>
+        <w:ind w:left="2880" w:hanging="360"/>
+      </w:pPr>
+      <w:rPr>
+        <w:rFonts w:ascii="Symbol" w:hAnsi="Symbol" w:hint="default"/>
+        <w:sz w:val="20"/>
+      </w:rPr>
+    </w:lvl>
+    <w:lvl w:ilvl="4" w:tentative="1">
+      <w:start w:val="1"/>
+      <w:numFmt w:val="bullet"/>
+      <w:lvlText w:val=""/>
+      <w:lvlJc w:val="left"/>
+      <w:pPr>
+        <w:tabs>
+          <w:tab w:val="num" w:pos="3600"/>
+        </w:tabs>
+        <w:ind w:left="3600" w:hanging="360"/>
+      </w:pPr>
+      <w:rPr>
+        <w:rFonts w:ascii="Symbol" w:hAnsi="Symbol" w:hint="default"/>
+        <w:sz w:val="20"/>
+      </w:rPr>
+    </w:lvl>
+    <w:lvl w:ilvl="5" w:tentative="1">
+      <w:start w:val="1"/>
+      <w:numFmt w:val="bullet"/>
+      <w:lvlText w:val=""/>
+      <w:lvlJc w:val="left"/>
+      <w:pPr>
+        <w:tabs>
+          <w:tab w:val="num" w:pos="4320"/>
+        </w:tabs>
+        <w:ind w:left="4320" w:hanging="360"/>
+      </w:pPr>
+      <w:rPr>
+        <w:rFonts w:ascii="Symbol" w:hAnsi="Symbol" w:hint="default"/>
+        <w:sz w:val="20"/>
+      </w:rPr>
+    </w:lvl>
+    <w:lvl w:ilvl="6" w:tentative="1">
+      <w:start w:val="1"/>
+      <w:numFmt w:val="bullet"/>
+      <w:lvlText w:val=""/>
+      <w:lvlJc w:val="left"/>
+      <w:pPr>
+        <w:tabs>
+          <w:tab w:val="num" w:pos="5040"/>
+        </w:tabs>
+        <w:ind w:left="5040" w:hanging="360"/>
+      </w:pPr>
+      <w:rPr>
+        <w:rFonts w:ascii="Symbol" w:hAnsi="Symbol" w:hint="default"/>
+        <w:sz w:val="20"/>
+      </w:rPr>
+    </w:lvl>
+    <w:lvl w:ilvl="7" w:tentative="1">
+      <w:start w:val="1"/>
+      <w:numFmt w:val="bullet"/>
+      <w:lvlText w:val=""/>
+      <w:lvlJc w:val="left"/>
+      <w:pPr>
+        <w:tabs>
+          <w:tab w:val="num" w:pos="5760"/>
+        </w:tabs>
+        <w:ind w:left="5760" w:hanging="360"/>
+      </w:pPr>
+      <w:rPr>
+        <w:rFonts w:ascii="Symbol" w:hAnsi="Symbol" w:hint="default"/>
+        <w:sz w:val="20"/>
+      </w:rPr>
+    </w:lvl>
+    <w:lvl w:ilvl="8" w:tentative="1">
+      <w:start w:val="1"/>
+      <w:numFmt w:val="bullet"/>
+      <w:lvlText w:val=""/>
+      <w:lvlJc w:val="left"/>
+      <w:pPr>
+        <w:tabs>
+          <w:tab w:val="num" w:pos="6480"/>
+        </w:tabs>
+        <w:ind w:left="6480" w:hanging="360"/>
+      </w:pPr>
+      <w:rPr>
+        <w:rFonts w:ascii="Symbol" w:hAnsi="Symbol" w:hint="default"/>
+        <w:sz w:val="20"/>
+      </w:rPr>
+    </w:lvl>
+  </w:abstractNum>
+  <w:abstractNum w:abstractNumId="2" w15:restartNumberingAfterBreak="0">
     <w:nsid w:val="0B160210"/>
     <w:multiLevelType w:val="multilevel"/>
     <w:tmpl w:val="7BDC1948"/>
@@ -1046,7 +1265,7 @@
       </w:rPr>
     </w:lvl>
   </w:abstractNum>
-  <w:abstractNum w:abstractNumId="2" w15:restartNumberingAfterBreak="0">
+  <w:abstractNum w:abstractNumId="3" w15:restartNumberingAfterBreak="0">
     <w:nsid w:val="0ECD0952"/>
     <w:multiLevelType w:val="multilevel"/>
     <w:tmpl w:val="A39874A0"/>
@@ -1195,7 +1414,7 @@
       </w:rPr>
     </w:lvl>
   </w:abstractNum>
-  <w:abstractNum w:abstractNumId="3" w15:restartNumberingAfterBreak="0">
+  <w:abstractNum w:abstractNumId="4" w15:restartNumberingAfterBreak="0">
     <w:nsid w:val="1C227BD4"/>
     <w:multiLevelType w:val="multilevel"/>
     <w:tmpl w:val="8C4CC78A"/>
@@ -1344,7 +1563,7 @@
       </w:rPr>
     </w:lvl>
   </w:abstractNum>
-  <w:abstractNum w:abstractNumId="4" w15:restartNumberingAfterBreak="0">
+  <w:abstractNum w:abstractNumId="5" w15:restartNumberingAfterBreak="0">
     <w:nsid w:val="2882480A"/>
     <w:multiLevelType w:val="multilevel"/>
     <w:tmpl w:val="B316F9BC"/>
@@ -1457,7 +1676,7 @@
       </w:pPr>
     </w:lvl>
   </w:abstractNum>
-  <w:abstractNum w:abstractNumId="5" w15:restartNumberingAfterBreak="0">
+  <w:abstractNum w:abstractNumId="6" w15:restartNumberingAfterBreak="0">
     <w:nsid w:val="295139B0"/>
     <w:multiLevelType w:val="multilevel"/>
     <w:tmpl w:val="A43E49C6"/>
@@ -1574,7 +1793,7 @@
       </w:pPr>
     </w:lvl>
   </w:abstractNum>
-  <w:abstractNum w:abstractNumId="6" w15:restartNumberingAfterBreak="0">
+  <w:abstractNum w:abstractNumId="7" w15:restartNumberingAfterBreak="0">
     <w:nsid w:val="2CBF465F"/>
     <w:multiLevelType w:val="multilevel"/>
     <w:tmpl w:val="C250FCAC"/>
@@ -1723,7 +1942,7 @@
       </w:rPr>
     </w:lvl>
   </w:abstractNum>
-  <w:abstractNum w:abstractNumId="7" w15:restartNumberingAfterBreak="0">
+  <w:abstractNum w:abstractNumId="8" w15:restartNumberingAfterBreak="0">
     <w:nsid w:val="2CF1542E"/>
     <w:multiLevelType w:val="multilevel"/>
     <w:tmpl w:val="59ACAD28"/>
@@ -1872,7 +2091,7 @@
       </w:rPr>
     </w:lvl>
   </w:abstractNum>
-  <w:abstractNum w:abstractNumId="8" w15:restartNumberingAfterBreak="0">
+  <w:abstractNum w:abstractNumId="9" w15:restartNumberingAfterBreak="0">
     <w:nsid w:val="37BF5006"/>
     <w:multiLevelType w:val="multilevel"/>
     <w:tmpl w:val="71ECE9CC"/>
@@ -2021,7 +2240,7 @@
       </w:rPr>
     </w:lvl>
   </w:abstractNum>
-  <w:abstractNum w:abstractNumId="9" w15:restartNumberingAfterBreak="0">
+  <w:abstractNum w:abstractNumId="10" w15:restartNumberingAfterBreak="0">
     <w:nsid w:val="408C72C5"/>
     <w:multiLevelType w:val="multilevel"/>
     <w:tmpl w:val="89B2F1C2"/>
@@ -2134,7 +2353,7 @@
       </w:pPr>
     </w:lvl>
   </w:abstractNum>
-  <w:abstractNum w:abstractNumId="10" w15:restartNumberingAfterBreak="0">
+  <w:abstractNum w:abstractNumId="11" w15:restartNumberingAfterBreak="0">
     <w:nsid w:val="41FC1653"/>
     <w:multiLevelType w:val="multilevel"/>
     <w:tmpl w:val="649894C0"/>
@@ -2247,7 +2466,7 @@
       </w:pPr>
     </w:lvl>
   </w:abstractNum>
-  <w:abstractNum w:abstractNumId="11" w15:restartNumberingAfterBreak="0">
+  <w:abstractNum w:abstractNumId="12" w15:restartNumberingAfterBreak="0">
     <w:nsid w:val="455A52BE"/>
     <w:multiLevelType w:val="multilevel"/>
     <w:tmpl w:val="FDF89C28"/>
@@ -2396,7 +2615,7 @@
       </w:rPr>
     </w:lvl>
   </w:abstractNum>
-  <w:abstractNum w:abstractNumId="12" w15:restartNumberingAfterBreak="0">
+  <w:abstractNum w:abstractNumId="13" w15:restartNumberingAfterBreak="0">
     <w:nsid w:val="6B5A22E7"/>
     <w:multiLevelType w:val="multilevel"/>
     <w:tmpl w:val="6150C692"/>
@@ -2545,7 +2764,7 @@
       </w:rPr>
     </w:lvl>
   </w:abstractNum>
-  <w:abstractNum w:abstractNumId="13" w15:restartNumberingAfterBreak="0">
+  <w:abstractNum w:abstractNumId="14" w15:restartNumberingAfterBreak="0">
     <w:nsid w:val="6B7C30A3"/>
     <w:multiLevelType w:val="multilevel"/>
     <w:tmpl w:val="113A3922"/>
@@ -2658,7 +2877,7 @@
       </w:pPr>
     </w:lvl>
   </w:abstractNum>
-  <w:abstractNum w:abstractNumId="14" w15:restartNumberingAfterBreak="0">
+  <w:abstractNum w:abstractNumId="15" w15:restartNumberingAfterBreak="0">
     <w:nsid w:val="72FA44A7"/>
     <w:multiLevelType w:val="multilevel"/>
     <w:tmpl w:val="1D84A7D8"/>
@@ -2807,7 +3026,7 @@
       </w:rPr>
     </w:lvl>
   </w:abstractNum>
-  <w:abstractNum w:abstractNumId="15" w15:restartNumberingAfterBreak="0">
+  <w:abstractNum w:abstractNumId="16" w15:restartNumberingAfterBreak="0">
     <w:nsid w:val="79A8779B"/>
     <w:multiLevelType w:val="multilevel"/>
     <w:tmpl w:val="B226DD10"/>
@@ -2925,51 +3144,54 @@
     </w:lvl>
   </w:abstractNum>
   <w:num w:numId="1">
-    <w:abstractNumId w:val="2"/>
+    <w:abstractNumId w:val="3"/>
   </w:num>
   <w:num w:numId="2">
-    <w:abstractNumId w:val="11"/>
+    <w:abstractNumId w:val="12"/>
   </w:num>
   <w:num w:numId="3">
+    <w:abstractNumId w:val="6"/>
+  </w:num>
+  <w:num w:numId="4">
+    <w:abstractNumId w:val="9"/>
+  </w:num>
+  <w:num w:numId="5">
+    <w:abstractNumId w:val="16"/>
+  </w:num>
+  <w:num w:numId="6">
+    <w:abstractNumId w:val="7"/>
+  </w:num>
+  <w:num w:numId="7">
+    <w:abstractNumId w:val="13"/>
+  </w:num>
+  <w:num w:numId="8">
+    <w:abstractNumId w:val="8"/>
+  </w:num>
+  <w:num w:numId="9">
     <w:abstractNumId w:val="5"/>
   </w:num>
-  <w:num w:numId="4">
-    <w:abstractNumId w:val="8"/>
-  </w:num>
-  <w:num w:numId="5">
-    <w:abstractNumId w:val="15"/>
-  </w:num>
-  <w:num w:numId="6">
-    <w:abstractNumId w:val="6"/>
-  </w:num>
-  <w:num w:numId="7">
-    <w:abstractNumId w:val="12"/>
-  </w:num>
-  <w:num w:numId="8">
-    <w:abstractNumId w:val="7"/>
-  </w:num>
-  <w:num w:numId="9">
-    <w:abstractNumId w:val="4"/>
-  </w:num>
   <w:num w:numId="10">
-    <w:abstractNumId w:val="13"/>
+    <w:abstractNumId w:val="14"/>
   </w:num>
   <w:num w:numId="11">
     <w:abstractNumId w:val="0"/>
   </w:num>
   <w:num w:numId="12">
-    <w:abstractNumId w:val="9"/>
+    <w:abstractNumId w:val="10"/>
   </w:num>
   <w:num w:numId="13">
-    <w:abstractNumId w:val="3"/>
+    <w:abstractNumId w:val="4"/>
   </w:num>
   <w:num w:numId="14">
-    <w:abstractNumId w:val="14"/>
+    <w:abstractNumId w:val="15"/>
   </w:num>
   <w:num w:numId="15">
-    <w:abstractNumId w:val="10"/>
+    <w:abstractNumId w:val="11"/>
   </w:num>
   <w:num w:numId="16">
+    <w:abstractNumId w:val="2"/>
+  </w:num>
+  <w:num w:numId="17">
     <w:abstractNumId w:val="1"/>
   </w:num>
 </w:numbering>
@@ -3575,6 +3797,36 @@
       <w:color w:val="2F5496" w:themeColor="accent1" w:themeShade="BF"/>
     </w:rPr>
   </w:style>
+  <w:style w:type="paragraph" w:styleId="BalloonText">
+    <w:name w:val="Balloon Text"/>
+    <w:basedOn w:val="Normal"/>
+    <w:link w:val="BalloonTextChar"/>
+    <w:uiPriority w:val="99"/>
+    <w:semiHidden/>
+    <w:unhideWhenUsed/>
+    <w:rsid w:val="00221036"/>
+    <w:pPr>
+      <w:spacing w:after="0" w:line="240" w:lineRule="auto"/>
+    </w:pPr>
+    <w:rPr>
+      <w:rFonts w:ascii="Segoe UI" w:hAnsi="Segoe UI" w:cs="Segoe UI"/>
+      <w:sz w:val="18"/>
+      <w:szCs w:val="18"/>
+    </w:rPr>
+  </w:style>
+  <w:style w:type="character" w:customStyle="1" w:styleId="BalloonTextChar">
+    <w:name w:val="Balloon Text Char"/>
+    <w:basedOn w:val="DefaultParagraphFont"/>
+    <w:link w:val="BalloonText"/>
+    <w:uiPriority w:val="99"/>
+    <w:semiHidden/>
+    <w:rsid w:val="00221036"/>
+    <w:rPr>
+      <w:rFonts w:ascii="Segoe UI" w:hAnsi="Segoe UI" w:cs="Segoe UI"/>
+      <w:sz w:val="18"/>
+      <w:szCs w:val="18"/>
+    </w:rPr>
+  </w:style>
 </w:styles>
 </file>
 

</xml_diff>